<commit_message>
Updated document for delC
</commit_message>
<xml_diff>
--- a/Documents/DelC_Bilal_Thanh_DesignDocument.docx
+++ b/Documents/DelC_Bilal_Thanh_DesignDocument.docx
@@ -1252,14 +1252,12 @@
       <w:r>
         <w:br w:type="page"/>
       </w:r>
-      <w:bookmarkStart w:id="0" w:name="_GoBack"/>
-      <w:bookmarkEnd w:id="0"/>
     </w:p>
     <w:p>
       <w:pPr>
         <w:pStyle w:val="Heading1"/>
       </w:pPr>
-      <w:bookmarkStart w:id="1" w:name="_Toc436935389"/>
+      <w:bookmarkStart w:id="0" w:name="_Toc436935389"/>
       <w:r>
         <w:lastRenderedPageBreak/>
         <w:t xml:space="preserve">DELIVERABLE </w:t>
@@ -1267,7 +1265,7 @@
       <w:r>
         <w:t>B</w:t>
       </w:r>
-      <w:bookmarkEnd w:id="1"/>
+      <w:bookmarkEnd w:id="0"/>
     </w:p>
     <w:p/>
     <w:tbl>
@@ -1296,11 +1294,9 @@
                 <w:b w:val="0"/>
               </w:rPr>
             </w:pPr>
-            <w:proofErr w:type="spellStart"/>
             <w:r>
               <w:t>ReqID</w:t>
             </w:r>
-            <w:proofErr w:type="spellEnd"/>
           </w:p>
         </w:tc>
         <w:tc>
@@ -1410,13 +1406,8 @@
             <w:pPr>
               <w:cnfStyle w:val="000000000000" w:firstRow="0" w:lastRow="0" w:firstColumn="0" w:lastColumn="0" w:oddVBand="0" w:evenVBand="0" w:oddHBand="0" w:evenHBand="0" w:firstRowFirstColumn="0" w:firstRowLastColumn="0" w:lastRowFirstColumn="0" w:lastRowLastColumn="0"/>
             </w:pPr>
-            <w:proofErr w:type="spellStart"/>
-            <w:r>
-              <w:t>SignUp</w:t>
-            </w:r>
-            <w:proofErr w:type="spellEnd"/>
-            <w:r>
-              <w:t xml:space="preserve"> Info Requirements: user’s name, email and password</w:t>
+            <w:r>
+              <w:t>SignUp Info Requirements: user’s name, email and password</w:t>
             </w:r>
           </w:p>
           <w:p>
@@ -1432,15 +1423,7 @@
               <w:cnfStyle w:val="000000000000" w:firstRow="0" w:lastRow="0" w:firstColumn="0" w:lastColumn="0" w:oddVBand="0" w:evenVBand="0" w:oddHBand="0" w:evenHBand="0" w:firstRowFirstColumn="0" w:firstRowLastColumn="0" w:lastRowFirstColumn="0" w:lastRowLastColumn="0"/>
             </w:pPr>
             <w:r>
-              <w:t xml:space="preserve">User information will be kept and stored in </w:t>
-            </w:r>
-            <w:proofErr w:type="spellStart"/>
-            <w:r>
-              <w:t>MySql</w:t>
-            </w:r>
-            <w:proofErr w:type="spellEnd"/>
-            <w:r>
-              <w:t xml:space="preserve"> database.</w:t>
+              <w:t>User information will be kept and stored in MySql database.</w:t>
             </w:r>
           </w:p>
         </w:tc>
@@ -2009,7 +1992,7 @@
       <w:pPr>
         <w:pStyle w:val="Heading1"/>
       </w:pPr>
-      <w:bookmarkStart w:id="2" w:name="_Toc436935390"/>
+      <w:bookmarkStart w:id="1" w:name="_Toc436935390"/>
       <w:r>
         <w:lastRenderedPageBreak/>
         <w:t xml:space="preserve">DELIVERABLE </w:t>
@@ -2017,7 +2000,7 @@
       <w:r>
         <w:t>C</w:t>
       </w:r>
-      <w:bookmarkEnd w:id="2"/>
+      <w:bookmarkEnd w:id="1"/>
     </w:p>
     <w:p>
       <w:pPr>
@@ -2026,14 +2009,14 @@
           <w:noProof/>
         </w:rPr>
       </w:pPr>
-      <w:bookmarkStart w:id="3" w:name="_Toc436935391"/>
+      <w:bookmarkStart w:id="2" w:name="_Toc436935391"/>
       <w:r>
         <w:rPr>
           <w:noProof/>
         </w:rPr>
         <w:t>ITA1 – Sitemap and wireframe:</w:t>
       </w:r>
-      <w:bookmarkEnd w:id="3"/>
+      <w:bookmarkEnd w:id="2"/>
     </w:p>
     <w:p>
       <w:pPr>
@@ -2094,14 +2077,14 @@
       <w:pPr>
         <w:pStyle w:val="Heading3"/>
       </w:pPr>
-      <w:bookmarkStart w:id="4" w:name="_Toc436935392"/>
+      <w:bookmarkStart w:id="3" w:name="_Toc436935392"/>
       <w:r>
         <w:t>Site-map, ITA1 - version</w:t>
       </w:r>
       <w:r>
         <w:t>:</w:t>
       </w:r>
-      <w:bookmarkEnd w:id="4"/>
+      <w:bookmarkEnd w:id="3"/>
     </w:p>
     <w:p>
       <w:pPr>
@@ -2239,12 +2222,12 @@
       <w:pPr>
         <w:pStyle w:val="Heading3"/>
       </w:pPr>
-      <w:bookmarkStart w:id="5" w:name="_Toc436935393"/>
+      <w:bookmarkStart w:id="4" w:name="_Toc436935393"/>
       <w:r>
         <w:lastRenderedPageBreak/>
         <w:t>Wireframes, ITA1 –versions:</w:t>
       </w:r>
-      <w:bookmarkEnd w:id="5"/>
+      <w:bookmarkEnd w:id="4"/>
     </w:p>
     <w:p>
       <w:pPr>
@@ -3722,12 +3705,12 @@
       <w:r>
         <w:br w:type="page"/>
       </w:r>
-      <w:bookmarkStart w:id="6" w:name="_Toc436935394"/>
+      <w:bookmarkStart w:id="5" w:name="_Toc436935394"/>
       <w:r>
         <w:lastRenderedPageBreak/>
         <w:t>Site-map for ITA2 website:</w:t>
       </w:r>
-      <w:bookmarkEnd w:id="6"/>
+      <w:bookmarkEnd w:id="5"/>
     </w:p>
     <w:p>
       <w:r>
@@ -3805,11 +3788,11 @@
       <w:pPr>
         <w:pStyle w:val="Heading2"/>
       </w:pPr>
-      <w:bookmarkStart w:id="7" w:name="_Toc436935395"/>
+      <w:bookmarkStart w:id="6" w:name="_Toc436935395"/>
       <w:r>
         <w:t>Updated old wireframes and wireframes for new pages:</w:t>
       </w:r>
-      <w:bookmarkEnd w:id="7"/>
+      <w:bookmarkEnd w:id="6"/>
     </w:p>
     <w:p>
       <w:pPr>
@@ -4096,12 +4079,12 @@
       <w:pPr>
         <w:pStyle w:val="Heading2"/>
       </w:pPr>
-      <w:bookmarkStart w:id="8" w:name="_Toc436935396"/>
+      <w:bookmarkStart w:id="7" w:name="_Toc436935396"/>
       <w:r>
         <w:lastRenderedPageBreak/>
         <w:t>Overview of PHP files</w:t>
       </w:r>
-      <w:bookmarkEnd w:id="8"/>
+      <w:bookmarkEnd w:id="7"/>
     </w:p>
     <w:tbl>
       <w:tblPr>
@@ -4110,7 +4093,7 @@
         <w:tblLook w:val="04A0" w:firstRow="1" w:lastRow="0" w:firstColumn="1" w:lastColumn="0" w:noHBand="0" w:noVBand="1"/>
       </w:tblPr>
       <w:tblGrid>
-        <w:gridCol w:w="2335"/>
+        <w:gridCol w:w="2425"/>
         <w:gridCol w:w="1620"/>
         <w:gridCol w:w="1655"/>
         <w:gridCol w:w="1870"/>
@@ -4127,8 +4110,14 @@
           <w:p>
             <w:pPr>
               <w:jc w:val="center"/>
-            </w:pPr>
-            <w:r>
+              <w:rPr>
+                <w:sz w:val="23"/>
+              </w:rPr>
+            </w:pPr>
+            <w:r>
+              <w:rPr>
+                <w:sz w:val="23"/>
+              </w:rPr>
               <w:t>Files’ name</w:t>
             </w:r>
           </w:p>
@@ -4141,8 +4130,14 @@
             <w:pPr>
               <w:jc w:val="center"/>
               <w:cnfStyle w:val="100000000000" w:firstRow="1" w:lastRow="0" w:firstColumn="0" w:lastColumn="0" w:oddVBand="0" w:evenVBand="0" w:oddHBand="0" w:evenHBand="0" w:firstRowFirstColumn="0" w:firstRowLastColumn="0" w:lastRowFirstColumn="0" w:lastRowLastColumn="0"/>
-            </w:pPr>
-            <w:r>
+              <w:rPr>
+                <w:sz w:val="23"/>
+              </w:rPr>
+            </w:pPr>
+            <w:r>
+              <w:rPr>
+                <w:sz w:val="23"/>
+              </w:rPr>
               <w:t>visualization</w:t>
             </w:r>
           </w:p>
@@ -4155,8 +4150,14 @@
             <w:pPr>
               <w:jc w:val="center"/>
               <w:cnfStyle w:val="100000000000" w:firstRow="1" w:lastRow="0" w:firstColumn="0" w:lastColumn="0" w:oddVBand="0" w:evenVBand="0" w:oddHBand="0" w:evenHBand="0" w:firstRowFirstColumn="0" w:firstRowLastColumn="0" w:lastRowFirstColumn="0" w:lastRowLastColumn="0"/>
-            </w:pPr>
-            <w:r>
+              <w:rPr>
+                <w:sz w:val="23"/>
+              </w:rPr>
+            </w:pPr>
+            <w:r>
+              <w:rPr>
+                <w:sz w:val="23"/>
+              </w:rPr>
               <w:t>processing</w:t>
             </w:r>
           </w:p>
@@ -4169,8 +4170,14 @@
             <w:pPr>
               <w:jc w:val="center"/>
               <w:cnfStyle w:val="100000000000" w:firstRow="1" w:lastRow="0" w:firstColumn="0" w:lastColumn="0" w:oddVBand="0" w:evenVBand="0" w:oddHBand="0" w:evenHBand="0" w:firstRowFirstColumn="0" w:firstRowLastColumn="0" w:lastRowFirstColumn="0" w:lastRowLastColumn="0"/>
-            </w:pPr>
-            <w:r>
+              <w:rPr>
+                <w:sz w:val="23"/>
+              </w:rPr>
+            </w:pPr>
+            <w:r>
+              <w:rPr>
+                <w:sz w:val="23"/>
+              </w:rPr>
               <w:t>infrastructure</w:t>
             </w:r>
           </w:p>
@@ -4181,21 +4188,25 @@
           <w:tcPr>
             <w:cnfStyle w:val="001000000000" w:firstRow="0" w:lastRow="0" w:firstColumn="1" w:lastColumn="0" w:oddVBand="0" w:evenVBand="0" w:oddHBand="0" w:evenHBand="0" w:firstRowFirstColumn="0" w:firstRowLastColumn="0" w:lastRowFirstColumn="0" w:lastRowLastColumn="0"/>
             <w:tcW w:w="2335" w:type="dxa"/>
-          </w:tcPr>
-          <w:p>
-            <w:proofErr w:type="spellStart"/>
-            <w:r>
-              <w:t>Login.view.php</w:t>
-            </w:r>
-            <w:proofErr w:type="spellEnd"/>
+            <w:shd w:val="clear" w:color="auto" w:fill="DEEAF6" w:themeFill="accent1" w:themeFillTint="33"/>
+          </w:tcPr>
+          <w:p>
+            <w:r>
+              <w:t>signI</w:t>
+            </w:r>
+            <w:r>
+              <w:t>n.view.php</w:t>
+            </w:r>
           </w:p>
         </w:tc>
         <w:tc>
           <w:tcPr>
             <w:tcW w:w="1620" w:type="dxa"/>
-          </w:tcPr>
-          <w:p>
-            <w:pPr>
+            <w:shd w:val="clear" w:color="auto" w:fill="DEEAF6" w:themeFill="accent1" w:themeFillTint="33"/>
+          </w:tcPr>
+          <w:p>
+            <w:pPr>
+              <w:jc w:val="center"/>
               <w:cnfStyle w:val="000000000000" w:firstRow="0" w:lastRow="0" w:firstColumn="0" w:lastColumn="0" w:oddVBand="0" w:evenVBand="0" w:oddHBand="0" w:evenHBand="0" w:firstRowFirstColumn="0" w:firstRowLastColumn="0" w:lastRowFirstColumn="0" w:lastRowLastColumn="0"/>
             </w:pPr>
             <w:r>
@@ -4206,9 +4217,11 @@
         <w:tc>
           <w:tcPr>
             <w:tcW w:w="1655" w:type="dxa"/>
-          </w:tcPr>
-          <w:p>
-            <w:pPr>
+            <w:shd w:val="clear" w:color="auto" w:fill="DEEAF6" w:themeFill="accent1" w:themeFillTint="33"/>
+          </w:tcPr>
+          <w:p>
+            <w:pPr>
+              <w:jc w:val="center"/>
               <w:cnfStyle w:val="000000000000" w:firstRow="0" w:lastRow="0" w:firstColumn="0" w:lastColumn="0" w:oddVBand="0" w:evenVBand="0" w:oddHBand="0" w:evenHBand="0" w:firstRowFirstColumn="0" w:firstRowLastColumn="0" w:lastRowFirstColumn="0" w:lastRowLastColumn="0"/>
             </w:pPr>
           </w:p>
@@ -4216,9 +4229,11 @@
         <w:tc>
           <w:tcPr>
             <w:tcW w:w="1870" w:type="dxa"/>
-          </w:tcPr>
-          <w:p>
-            <w:pPr>
+            <w:shd w:val="clear" w:color="auto" w:fill="DEEAF6" w:themeFill="accent1" w:themeFillTint="33"/>
+          </w:tcPr>
+          <w:p>
+            <w:pPr>
+              <w:jc w:val="center"/>
               <w:cnfStyle w:val="000000000000" w:firstRow="0" w:lastRow="0" w:firstColumn="0" w:lastColumn="0" w:oddVBand="0" w:evenVBand="0" w:oddHBand="0" w:evenHBand="0" w:firstRowFirstColumn="0" w:firstRowLastColumn="0" w:lastRowFirstColumn="0" w:lastRowLastColumn="0"/>
             </w:pPr>
           </w:p>
@@ -4229,21 +4244,22 @@
           <w:tcPr>
             <w:cnfStyle w:val="001000000000" w:firstRow="0" w:lastRow="0" w:firstColumn="1" w:lastColumn="0" w:oddVBand="0" w:evenVBand="0" w:oddHBand="0" w:evenHBand="0" w:firstRowFirstColumn="0" w:firstRowLastColumn="0" w:lastRowFirstColumn="0" w:lastRowLastColumn="0"/>
             <w:tcW w:w="2335" w:type="dxa"/>
-          </w:tcPr>
-          <w:p>
-            <w:proofErr w:type="spellStart"/>
-            <w:r>
-              <w:t>Login.php</w:t>
-            </w:r>
-            <w:proofErr w:type="spellEnd"/>
+            <w:shd w:val="clear" w:color="auto" w:fill="DEEAF6" w:themeFill="accent1" w:themeFillTint="33"/>
+          </w:tcPr>
+          <w:p>
+            <w:r>
+              <w:t>signIn.php</w:t>
+            </w:r>
           </w:p>
         </w:tc>
         <w:tc>
           <w:tcPr>
             <w:tcW w:w="1620" w:type="dxa"/>
-          </w:tcPr>
-          <w:p>
-            <w:pPr>
+            <w:shd w:val="clear" w:color="auto" w:fill="DEEAF6" w:themeFill="accent1" w:themeFillTint="33"/>
+          </w:tcPr>
+          <w:p>
+            <w:pPr>
+              <w:jc w:val="center"/>
               <w:cnfStyle w:val="000000000000" w:firstRow="0" w:lastRow="0" w:firstColumn="0" w:lastColumn="0" w:oddVBand="0" w:evenVBand="0" w:oddHBand="0" w:evenHBand="0" w:firstRowFirstColumn="0" w:firstRowLastColumn="0" w:lastRowFirstColumn="0" w:lastRowLastColumn="0"/>
             </w:pPr>
           </w:p>
@@ -4251,9 +4267,11 @@
         <w:tc>
           <w:tcPr>
             <w:tcW w:w="1655" w:type="dxa"/>
-          </w:tcPr>
-          <w:p>
-            <w:pPr>
+            <w:shd w:val="clear" w:color="auto" w:fill="DEEAF6" w:themeFill="accent1" w:themeFillTint="33"/>
+          </w:tcPr>
+          <w:p>
+            <w:pPr>
+              <w:jc w:val="center"/>
               <w:cnfStyle w:val="000000000000" w:firstRow="0" w:lastRow="0" w:firstColumn="0" w:lastColumn="0" w:oddVBand="0" w:evenVBand="0" w:oddHBand="0" w:evenHBand="0" w:firstRowFirstColumn="0" w:firstRowLastColumn="0" w:lastRowFirstColumn="0" w:lastRowLastColumn="0"/>
             </w:pPr>
             <w:r>
@@ -4264,9 +4282,11 @@
         <w:tc>
           <w:tcPr>
             <w:tcW w:w="1870" w:type="dxa"/>
-          </w:tcPr>
-          <w:p>
-            <w:pPr>
+            <w:shd w:val="clear" w:color="auto" w:fill="DEEAF6" w:themeFill="accent1" w:themeFillTint="33"/>
+          </w:tcPr>
+          <w:p>
+            <w:pPr>
+              <w:jc w:val="center"/>
               <w:cnfStyle w:val="000000000000" w:firstRow="0" w:lastRow="0" w:firstColumn="0" w:lastColumn="0" w:oddVBand="0" w:evenVBand="0" w:oddHBand="0" w:evenHBand="0" w:firstRowFirstColumn="0" w:firstRowLastColumn="0" w:lastRowFirstColumn="0" w:lastRowLastColumn="0"/>
             </w:pPr>
           </w:p>
@@ -4277,25 +4297,37 @@
           <w:tcPr>
             <w:cnfStyle w:val="001000000000" w:firstRow="0" w:lastRow="0" w:firstColumn="1" w:lastColumn="0" w:oddVBand="0" w:evenVBand="0" w:oddHBand="0" w:evenHBand="0" w:firstRowFirstColumn="0" w:firstRowLastColumn="0" w:lastRowFirstColumn="0" w:lastRowLastColumn="0"/>
             <w:tcW w:w="2335" w:type="dxa"/>
-          </w:tcPr>
-          <w:p/>
+            <w:shd w:val="clear" w:color="auto" w:fill="DEEAF6" w:themeFill="accent1" w:themeFillTint="33"/>
+          </w:tcPr>
+          <w:p>
+            <w:r>
+              <w:t>signUp.view.php</w:t>
+            </w:r>
+          </w:p>
         </w:tc>
         <w:tc>
           <w:tcPr>
             <w:tcW w:w="1620" w:type="dxa"/>
-          </w:tcPr>
-          <w:p>
-            <w:pPr>
-              <w:cnfStyle w:val="000000000000" w:firstRow="0" w:lastRow="0" w:firstColumn="0" w:lastColumn="0" w:oddVBand="0" w:evenVBand="0" w:oddHBand="0" w:evenHBand="0" w:firstRowFirstColumn="0" w:firstRowLastColumn="0" w:lastRowFirstColumn="0" w:lastRowLastColumn="0"/>
-            </w:pPr>
+            <w:shd w:val="clear" w:color="auto" w:fill="DEEAF6" w:themeFill="accent1" w:themeFillTint="33"/>
+          </w:tcPr>
+          <w:p>
+            <w:pPr>
+              <w:jc w:val="center"/>
+              <w:cnfStyle w:val="000000000000" w:firstRow="0" w:lastRow="0" w:firstColumn="0" w:lastColumn="0" w:oddVBand="0" w:evenVBand="0" w:oddHBand="0" w:evenHBand="0" w:firstRowFirstColumn="0" w:firstRowLastColumn="0" w:lastRowFirstColumn="0" w:lastRowLastColumn="0"/>
+            </w:pPr>
+            <w:r>
+              <w:t>X</w:t>
+            </w:r>
           </w:p>
         </w:tc>
         <w:tc>
           <w:tcPr>
             <w:tcW w:w="1655" w:type="dxa"/>
-          </w:tcPr>
-          <w:p>
-            <w:pPr>
+            <w:shd w:val="clear" w:color="auto" w:fill="DEEAF6" w:themeFill="accent1" w:themeFillTint="33"/>
+          </w:tcPr>
+          <w:p>
+            <w:pPr>
+              <w:jc w:val="center"/>
               <w:cnfStyle w:val="000000000000" w:firstRow="0" w:lastRow="0" w:firstColumn="0" w:lastColumn="0" w:oddVBand="0" w:evenVBand="0" w:oddHBand="0" w:evenHBand="0" w:firstRowFirstColumn="0" w:firstRowLastColumn="0" w:lastRowFirstColumn="0" w:lastRowLastColumn="0"/>
             </w:pPr>
           </w:p>
@@ -4303,9 +4335,1867 @@
         <w:tc>
           <w:tcPr>
             <w:tcW w:w="1870" w:type="dxa"/>
-          </w:tcPr>
-          <w:p>
-            <w:pPr>
+            <w:shd w:val="clear" w:color="auto" w:fill="DEEAF6" w:themeFill="accent1" w:themeFillTint="33"/>
+          </w:tcPr>
+          <w:p>
+            <w:pPr>
+              <w:jc w:val="center"/>
+              <w:cnfStyle w:val="000000000000" w:firstRow="0" w:lastRow="0" w:firstColumn="0" w:lastColumn="0" w:oddVBand="0" w:evenVBand="0" w:oddHBand="0" w:evenHBand="0" w:firstRowFirstColumn="0" w:firstRowLastColumn="0" w:lastRowFirstColumn="0" w:lastRowLastColumn="0"/>
+            </w:pPr>
+          </w:p>
+        </w:tc>
+      </w:tr>
+      <w:tr>
+        <w:tc>
+          <w:tcPr>
+            <w:cnfStyle w:val="001000000000" w:firstRow="0" w:lastRow="0" w:firstColumn="1" w:lastColumn="0" w:oddVBand="0" w:evenVBand="0" w:oddHBand="0" w:evenHBand="0" w:firstRowFirstColumn="0" w:firstRowLastColumn="0" w:lastRowFirstColumn="0" w:lastRowLastColumn="0"/>
+            <w:tcW w:w="2335" w:type="dxa"/>
+            <w:shd w:val="clear" w:color="auto" w:fill="DEEAF6" w:themeFill="accent1" w:themeFillTint="33"/>
+          </w:tcPr>
+          <w:p>
+            <w:r>
+              <w:t>signUp.php</w:t>
+            </w:r>
+          </w:p>
+        </w:tc>
+        <w:tc>
+          <w:tcPr>
+            <w:tcW w:w="1620" w:type="dxa"/>
+            <w:shd w:val="clear" w:color="auto" w:fill="DEEAF6" w:themeFill="accent1" w:themeFillTint="33"/>
+          </w:tcPr>
+          <w:p>
+            <w:pPr>
+              <w:jc w:val="center"/>
+              <w:cnfStyle w:val="000000000000" w:firstRow="0" w:lastRow="0" w:firstColumn="0" w:lastColumn="0" w:oddVBand="0" w:evenVBand="0" w:oddHBand="0" w:evenHBand="0" w:firstRowFirstColumn="0" w:firstRowLastColumn="0" w:lastRowFirstColumn="0" w:lastRowLastColumn="0"/>
+            </w:pPr>
+          </w:p>
+        </w:tc>
+        <w:tc>
+          <w:tcPr>
+            <w:tcW w:w="1655" w:type="dxa"/>
+            <w:shd w:val="clear" w:color="auto" w:fill="DEEAF6" w:themeFill="accent1" w:themeFillTint="33"/>
+          </w:tcPr>
+          <w:p>
+            <w:pPr>
+              <w:jc w:val="center"/>
+              <w:cnfStyle w:val="000000000000" w:firstRow="0" w:lastRow="0" w:firstColumn="0" w:lastColumn="0" w:oddVBand="0" w:evenVBand="0" w:oddHBand="0" w:evenHBand="0" w:firstRowFirstColumn="0" w:firstRowLastColumn="0" w:lastRowFirstColumn="0" w:lastRowLastColumn="0"/>
+            </w:pPr>
+            <w:r>
+              <w:t>X</w:t>
+            </w:r>
+          </w:p>
+        </w:tc>
+        <w:tc>
+          <w:tcPr>
+            <w:tcW w:w="1870" w:type="dxa"/>
+            <w:shd w:val="clear" w:color="auto" w:fill="DEEAF6" w:themeFill="accent1" w:themeFillTint="33"/>
+          </w:tcPr>
+          <w:p>
+            <w:pPr>
+              <w:jc w:val="center"/>
+              <w:cnfStyle w:val="000000000000" w:firstRow="0" w:lastRow="0" w:firstColumn="0" w:lastColumn="0" w:oddVBand="0" w:evenVBand="0" w:oddHBand="0" w:evenHBand="0" w:firstRowFirstColumn="0" w:firstRowLastColumn="0" w:lastRowFirstColumn="0" w:lastRowLastColumn="0"/>
+            </w:pPr>
+          </w:p>
+        </w:tc>
+      </w:tr>
+      <w:tr>
+        <w:tc>
+          <w:tcPr>
+            <w:cnfStyle w:val="001000000000" w:firstRow="0" w:lastRow="0" w:firstColumn="1" w:lastColumn="0" w:oddVBand="0" w:evenVBand="0" w:oddHBand="0" w:evenHBand="0" w:firstRowFirstColumn="0" w:firstRowLastColumn="0" w:lastRowFirstColumn="0" w:lastRowLastColumn="0"/>
+            <w:tcW w:w="2335" w:type="dxa"/>
+            <w:shd w:val="clear" w:color="auto" w:fill="DEEAF6" w:themeFill="accent1" w:themeFillTint="33"/>
+          </w:tcPr>
+          <w:p>
+            <w:r>
+              <w:t>Users.</w:t>
+            </w:r>
+            <w:r>
+              <w:t>class.</w:t>
+            </w:r>
+            <w:r>
+              <w:t>php</w:t>
+            </w:r>
+          </w:p>
+        </w:tc>
+        <w:tc>
+          <w:tcPr>
+            <w:tcW w:w="1620" w:type="dxa"/>
+            <w:shd w:val="clear" w:color="auto" w:fill="DEEAF6" w:themeFill="accent1" w:themeFillTint="33"/>
+          </w:tcPr>
+          <w:p>
+            <w:pPr>
+              <w:jc w:val="center"/>
+              <w:cnfStyle w:val="000000000000" w:firstRow="0" w:lastRow="0" w:firstColumn="0" w:lastColumn="0" w:oddVBand="0" w:evenVBand="0" w:oddHBand="0" w:evenHBand="0" w:firstRowFirstColumn="0" w:firstRowLastColumn="0" w:lastRowFirstColumn="0" w:lastRowLastColumn="0"/>
+            </w:pPr>
+          </w:p>
+        </w:tc>
+        <w:tc>
+          <w:tcPr>
+            <w:tcW w:w="1655" w:type="dxa"/>
+            <w:shd w:val="clear" w:color="auto" w:fill="DEEAF6" w:themeFill="accent1" w:themeFillTint="33"/>
+          </w:tcPr>
+          <w:p>
+            <w:pPr>
+              <w:jc w:val="center"/>
+              <w:cnfStyle w:val="000000000000" w:firstRow="0" w:lastRow="0" w:firstColumn="0" w:lastColumn="0" w:oddVBand="0" w:evenVBand="0" w:oddHBand="0" w:evenHBand="0" w:firstRowFirstColumn="0" w:firstRowLastColumn="0" w:lastRowFirstColumn="0" w:lastRowLastColumn="0"/>
+            </w:pPr>
+          </w:p>
+        </w:tc>
+        <w:tc>
+          <w:tcPr>
+            <w:tcW w:w="1870" w:type="dxa"/>
+            <w:shd w:val="clear" w:color="auto" w:fill="DEEAF6" w:themeFill="accent1" w:themeFillTint="33"/>
+          </w:tcPr>
+          <w:p>
+            <w:pPr>
+              <w:jc w:val="center"/>
+              <w:cnfStyle w:val="000000000000" w:firstRow="0" w:lastRow="0" w:firstColumn="0" w:lastColumn="0" w:oddVBand="0" w:evenVBand="0" w:oddHBand="0" w:evenHBand="0" w:firstRowFirstColumn="0" w:firstRowLastColumn="0" w:lastRowFirstColumn="0" w:lastRowLastColumn="0"/>
+            </w:pPr>
+            <w:r>
+              <w:t>X</w:t>
+            </w:r>
+          </w:p>
+        </w:tc>
+      </w:tr>
+      <w:tr>
+        <w:tc>
+          <w:tcPr>
+            <w:cnfStyle w:val="001000000000" w:firstRow="0" w:lastRow="0" w:firstColumn="1" w:lastColumn="0" w:oddVBand="0" w:evenVBand="0" w:oddHBand="0" w:evenHBand="0" w:firstRowFirstColumn="0" w:firstRowLastColumn="0" w:lastRowFirstColumn="0" w:lastRowLastColumn="0"/>
+            <w:tcW w:w="2335" w:type="dxa"/>
+            <w:shd w:val="clear" w:color="auto" w:fill="DEEAF6" w:themeFill="accent1" w:themeFillTint="33"/>
+          </w:tcPr>
+          <w:p>
+            <w:r>
+              <w:t>Users.DAO.php</w:t>
+            </w:r>
+          </w:p>
+        </w:tc>
+        <w:tc>
+          <w:tcPr>
+            <w:tcW w:w="1620" w:type="dxa"/>
+            <w:shd w:val="clear" w:color="auto" w:fill="DEEAF6" w:themeFill="accent1" w:themeFillTint="33"/>
+          </w:tcPr>
+          <w:p>
+            <w:pPr>
+              <w:jc w:val="center"/>
+              <w:cnfStyle w:val="000000000000" w:firstRow="0" w:lastRow="0" w:firstColumn="0" w:lastColumn="0" w:oddVBand="0" w:evenVBand="0" w:oddHBand="0" w:evenHBand="0" w:firstRowFirstColumn="0" w:firstRowLastColumn="0" w:lastRowFirstColumn="0" w:lastRowLastColumn="0"/>
+            </w:pPr>
+          </w:p>
+        </w:tc>
+        <w:tc>
+          <w:tcPr>
+            <w:tcW w:w="1655" w:type="dxa"/>
+            <w:shd w:val="clear" w:color="auto" w:fill="DEEAF6" w:themeFill="accent1" w:themeFillTint="33"/>
+          </w:tcPr>
+          <w:p>
+            <w:pPr>
+              <w:jc w:val="center"/>
+              <w:cnfStyle w:val="000000000000" w:firstRow="0" w:lastRow="0" w:firstColumn="0" w:lastColumn="0" w:oddVBand="0" w:evenVBand="0" w:oddHBand="0" w:evenHBand="0" w:firstRowFirstColumn="0" w:firstRowLastColumn="0" w:lastRowFirstColumn="0" w:lastRowLastColumn="0"/>
+            </w:pPr>
+          </w:p>
+        </w:tc>
+        <w:tc>
+          <w:tcPr>
+            <w:tcW w:w="1870" w:type="dxa"/>
+            <w:shd w:val="clear" w:color="auto" w:fill="DEEAF6" w:themeFill="accent1" w:themeFillTint="33"/>
+          </w:tcPr>
+          <w:p>
+            <w:pPr>
+              <w:jc w:val="center"/>
+              <w:cnfStyle w:val="000000000000" w:firstRow="0" w:lastRow="0" w:firstColumn="0" w:lastColumn="0" w:oddVBand="0" w:evenVBand="0" w:oddHBand="0" w:evenHBand="0" w:firstRowFirstColumn="0" w:firstRowLastColumn="0" w:lastRowFirstColumn="0" w:lastRowLastColumn="0"/>
+            </w:pPr>
+            <w:r>
+              <w:t>X</w:t>
+            </w:r>
+          </w:p>
+        </w:tc>
+        <w:bookmarkStart w:id="8" w:name="_GoBack"/>
+        <w:bookmarkEnd w:id="8"/>
+      </w:tr>
+      <w:tr>
+        <w:tc>
+          <w:tcPr>
+            <w:cnfStyle w:val="001000000000" w:firstRow="0" w:lastRow="0" w:firstColumn="1" w:lastColumn="0" w:oddVBand="0" w:evenVBand="0" w:oddHBand="0" w:evenHBand="0" w:firstRowFirstColumn="0" w:firstRowLastColumn="0" w:lastRowFirstColumn="0" w:lastRowLastColumn="0"/>
+            <w:tcW w:w="2335" w:type="dxa"/>
+            <w:shd w:val="clear" w:color="auto" w:fill="FBE4D5" w:themeFill="accent2" w:themeFillTint="33"/>
+          </w:tcPr>
+          <w:p>
+            <w:r>
+              <w:t>e</w:t>
+            </w:r>
+            <w:r>
+              <w:t>vents.</w:t>
+            </w:r>
+            <w:r>
+              <w:t>class.</w:t>
+            </w:r>
+            <w:r>
+              <w:t>php</w:t>
+            </w:r>
+          </w:p>
+        </w:tc>
+        <w:tc>
+          <w:tcPr>
+            <w:tcW w:w="1620" w:type="dxa"/>
+            <w:shd w:val="clear" w:color="auto" w:fill="FBE4D5" w:themeFill="accent2" w:themeFillTint="33"/>
+          </w:tcPr>
+          <w:p>
+            <w:pPr>
+              <w:jc w:val="center"/>
+              <w:cnfStyle w:val="000000000000" w:firstRow="0" w:lastRow="0" w:firstColumn="0" w:lastColumn="0" w:oddVBand="0" w:evenVBand="0" w:oddHBand="0" w:evenHBand="0" w:firstRowFirstColumn="0" w:firstRowLastColumn="0" w:lastRowFirstColumn="0" w:lastRowLastColumn="0"/>
+            </w:pPr>
+          </w:p>
+        </w:tc>
+        <w:tc>
+          <w:tcPr>
+            <w:tcW w:w="1655" w:type="dxa"/>
+            <w:shd w:val="clear" w:color="auto" w:fill="FBE4D5" w:themeFill="accent2" w:themeFillTint="33"/>
+          </w:tcPr>
+          <w:p>
+            <w:pPr>
+              <w:jc w:val="center"/>
+              <w:cnfStyle w:val="000000000000" w:firstRow="0" w:lastRow="0" w:firstColumn="0" w:lastColumn="0" w:oddVBand="0" w:evenVBand="0" w:oddHBand="0" w:evenHBand="0" w:firstRowFirstColumn="0" w:firstRowLastColumn="0" w:lastRowFirstColumn="0" w:lastRowLastColumn="0"/>
+            </w:pPr>
+          </w:p>
+        </w:tc>
+        <w:tc>
+          <w:tcPr>
+            <w:tcW w:w="1870" w:type="dxa"/>
+            <w:shd w:val="clear" w:color="auto" w:fill="FBE4D5" w:themeFill="accent2" w:themeFillTint="33"/>
+          </w:tcPr>
+          <w:p>
+            <w:pPr>
+              <w:jc w:val="center"/>
+              <w:cnfStyle w:val="000000000000" w:firstRow="0" w:lastRow="0" w:firstColumn="0" w:lastColumn="0" w:oddVBand="0" w:evenVBand="0" w:oddHBand="0" w:evenHBand="0" w:firstRowFirstColumn="0" w:firstRowLastColumn="0" w:lastRowFirstColumn="0" w:lastRowLastColumn="0"/>
+            </w:pPr>
+            <w:r>
+              <w:t>X</w:t>
+            </w:r>
+          </w:p>
+        </w:tc>
+      </w:tr>
+      <w:tr>
+        <w:tc>
+          <w:tcPr>
+            <w:cnfStyle w:val="001000000000" w:firstRow="0" w:lastRow="0" w:firstColumn="1" w:lastColumn="0" w:oddVBand="0" w:evenVBand="0" w:oddHBand="0" w:evenHBand="0" w:firstRowFirstColumn="0" w:firstRowLastColumn="0" w:lastRowFirstColumn="0" w:lastRowLastColumn="0"/>
+            <w:tcW w:w="2335" w:type="dxa"/>
+            <w:shd w:val="clear" w:color="auto" w:fill="FBE4D5" w:themeFill="accent2" w:themeFillTint="33"/>
+          </w:tcPr>
+          <w:p>
+            <w:pPr>
+              <w:rPr>
+                <w:noProof/>
+              </w:rPr>
+            </w:pPr>
+            <w:r>
+              <w:rPr>
+                <w:noProof/>
+              </w:rPr>
+              <w:t>e</w:t>
+            </w:r>
+            <w:r>
+              <w:rPr>
+                <w:noProof/>
+              </w:rPr>
+              <w:t>vents.DAO.php</w:t>
+            </w:r>
+          </w:p>
+        </w:tc>
+        <w:tc>
+          <w:tcPr>
+            <w:tcW w:w="1620" w:type="dxa"/>
+            <w:shd w:val="clear" w:color="auto" w:fill="FBE4D5" w:themeFill="accent2" w:themeFillTint="33"/>
+          </w:tcPr>
+          <w:p>
+            <w:pPr>
+              <w:jc w:val="center"/>
+              <w:cnfStyle w:val="000000000000" w:firstRow="0" w:lastRow="0" w:firstColumn="0" w:lastColumn="0" w:oddVBand="0" w:evenVBand="0" w:oddHBand="0" w:evenHBand="0" w:firstRowFirstColumn="0" w:firstRowLastColumn="0" w:lastRowFirstColumn="0" w:lastRowLastColumn="0"/>
+            </w:pPr>
+          </w:p>
+        </w:tc>
+        <w:tc>
+          <w:tcPr>
+            <w:tcW w:w="1655" w:type="dxa"/>
+            <w:shd w:val="clear" w:color="auto" w:fill="FBE4D5" w:themeFill="accent2" w:themeFillTint="33"/>
+          </w:tcPr>
+          <w:p>
+            <w:pPr>
+              <w:jc w:val="center"/>
+              <w:cnfStyle w:val="000000000000" w:firstRow="0" w:lastRow="0" w:firstColumn="0" w:lastColumn="0" w:oddVBand="0" w:evenVBand="0" w:oddHBand="0" w:evenHBand="0" w:firstRowFirstColumn="0" w:firstRowLastColumn="0" w:lastRowFirstColumn="0" w:lastRowLastColumn="0"/>
+            </w:pPr>
+          </w:p>
+        </w:tc>
+        <w:tc>
+          <w:tcPr>
+            <w:tcW w:w="1870" w:type="dxa"/>
+            <w:shd w:val="clear" w:color="auto" w:fill="FBE4D5" w:themeFill="accent2" w:themeFillTint="33"/>
+          </w:tcPr>
+          <w:p>
+            <w:pPr>
+              <w:jc w:val="center"/>
+              <w:cnfStyle w:val="000000000000" w:firstRow="0" w:lastRow="0" w:firstColumn="0" w:lastColumn="0" w:oddVBand="0" w:evenVBand="0" w:oddHBand="0" w:evenHBand="0" w:firstRowFirstColumn="0" w:firstRowLastColumn="0" w:lastRowFirstColumn="0" w:lastRowLastColumn="0"/>
+            </w:pPr>
+            <w:r>
+              <w:t>X</w:t>
+            </w:r>
+          </w:p>
+        </w:tc>
+      </w:tr>
+      <w:tr>
+        <w:tc>
+          <w:tcPr>
+            <w:cnfStyle w:val="001000000000" w:firstRow="0" w:lastRow="0" w:firstColumn="1" w:lastColumn="0" w:oddVBand="0" w:evenVBand="0" w:oddHBand="0" w:evenHBand="0" w:firstRowFirstColumn="0" w:firstRowLastColumn="0" w:lastRowFirstColumn="0" w:lastRowLastColumn="0"/>
+            <w:tcW w:w="2335" w:type="dxa"/>
+            <w:shd w:val="clear" w:color="auto" w:fill="FBE4D5" w:themeFill="accent2" w:themeFillTint="33"/>
+          </w:tcPr>
+          <w:p>
+            <w:pPr>
+              <w:rPr>
+                <w:noProof/>
+              </w:rPr>
+            </w:pPr>
+            <w:r>
+              <w:rPr>
+                <w:noProof/>
+              </w:rPr>
+              <w:t>p</w:t>
+            </w:r>
+            <w:r>
+              <w:rPr>
+                <w:noProof/>
+              </w:rPr>
+              <w:t>ersonalPage.view.php</w:t>
+            </w:r>
+          </w:p>
+        </w:tc>
+        <w:tc>
+          <w:tcPr>
+            <w:tcW w:w="1620" w:type="dxa"/>
+            <w:shd w:val="clear" w:color="auto" w:fill="FBE4D5" w:themeFill="accent2" w:themeFillTint="33"/>
+          </w:tcPr>
+          <w:p>
+            <w:pPr>
+              <w:jc w:val="center"/>
+              <w:cnfStyle w:val="000000000000" w:firstRow="0" w:lastRow="0" w:firstColumn="0" w:lastColumn="0" w:oddVBand="0" w:evenVBand="0" w:oddHBand="0" w:evenHBand="0" w:firstRowFirstColumn="0" w:firstRowLastColumn="0" w:lastRowFirstColumn="0" w:lastRowLastColumn="0"/>
+            </w:pPr>
+            <w:r>
+              <w:t>X</w:t>
+            </w:r>
+          </w:p>
+        </w:tc>
+        <w:tc>
+          <w:tcPr>
+            <w:tcW w:w="1655" w:type="dxa"/>
+            <w:shd w:val="clear" w:color="auto" w:fill="FBE4D5" w:themeFill="accent2" w:themeFillTint="33"/>
+          </w:tcPr>
+          <w:p>
+            <w:pPr>
+              <w:jc w:val="center"/>
+              <w:cnfStyle w:val="000000000000" w:firstRow="0" w:lastRow="0" w:firstColumn="0" w:lastColumn="0" w:oddVBand="0" w:evenVBand="0" w:oddHBand="0" w:evenHBand="0" w:firstRowFirstColumn="0" w:firstRowLastColumn="0" w:lastRowFirstColumn="0" w:lastRowLastColumn="0"/>
+            </w:pPr>
+          </w:p>
+        </w:tc>
+        <w:tc>
+          <w:tcPr>
+            <w:tcW w:w="1870" w:type="dxa"/>
+            <w:shd w:val="clear" w:color="auto" w:fill="FBE4D5" w:themeFill="accent2" w:themeFillTint="33"/>
+          </w:tcPr>
+          <w:p>
+            <w:pPr>
+              <w:jc w:val="center"/>
+              <w:cnfStyle w:val="000000000000" w:firstRow="0" w:lastRow="0" w:firstColumn="0" w:lastColumn="0" w:oddVBand="0" w:evenVBand="0" w:oddHBand="0" w:evenHBand="0" w:firstRowFirstColumn="0" w:firstRowLastColumn="0" w:lastRowFirstColumn="0" w:lastRowLastColumn="0"/>
+            </w:pPr>
+          </w:p>
+        </w:tc>
+      </w:tr>
+      <w:tr>
+        <w:tc>
+          <w:tcPr>
+            <w:cnfStyle w:val="001000000000" w:firstRow="0" w:lastRow="0" w:firstColumn="1" w:lastColumn="0" w:oddVBand="0" w:evenVBand="0" w:oddHBand="0" w:evenHBand="0" w:firstRowFirstColumn="0" w:firstRowLastColumn="0" w:lastRowFirstColumn="0" w:lastRowLastColumn="0"/>
+            <w:tcW w:w="2335" w:type="dxa"/>
+            <w:shd w:val="clear" w:color="auto" w:fill="FBE4D5" w:themeFill="accent2" w:themeFillTint="33"/>
+          </w:tcPr>
+          <w:p>
+            <w:pPr>
+              <w:rPr>
+                <w:noProof/>
+              </w:rPr>
+            </w:pPr>
+            <w:r>
+              <w:rPr>
+                <w:noProof/>
+              </w:rPr>
+              <w:t>p</w:t>
+            </w:r>
+            <w:r>
+              <w:rPr>
+                <w:noProof/>
+              </w:rPr>
+              <w:t>esronalPage.php</w:t>
+            </w:r>
+          </w:p>
+        </w:tc>
+        <w:tc>
+          <w:tcPr>
+            <w:tcW w:w="1620" w:type="dxa"/>
+            <w:shd w:val="clear" w:color="auto" w:fill="FBE4D5" w:themeFill="accent2" w:themeFillTint="33"/>
+          </w:tcPr>
+          <w:p>
+            <w:pPr>
+              <w:jc w:val="center"/>
+              <w:cnfStyle w:val="000000000000" w:firstRow="0" w:lastRow="0" w:firstColumn="0" w:lastColumn="0" w:oddVBand="0" w:evenVBand="0" w:oddHBand="0" w:evenHBand="0" w:firstRowFirstColumn="0" w:firstRowLastColumn="0" w:lastRowFirstColumn="0" w:lastRowLastColumn="0"/>
+            </w:pPr>
+          </w:p>
+        </w:tc>
+        <w:tc>
+          <w:tcPr>
+            <w:tcW w:w="1655" w:type="dxa"/>
+            <w:shd w:val="clear" w:color="auto" w:fill="FBE4D5" w:themeFill="accent2" w:themeFillTint="33"/>
+          </w:tcPr>
+          <w:p>
+            <w:pPr>
+              <w:jc w:val="center"/>
+              <w:cnfStyle w:val="000000000000" w:firstRow="0" w:lastRow="0" w:firstColumn="0" w:lastColumn="0" w:oddVBand="0" w:evenVBand="0" w:oddHBand="0" w:evenHBand="0" w:firstRowFirstColumn="0" w:firstRowLastColumn="0" w:lastRowFirstColumn="0" w:lastRowLastColumn="0"/>
+            </w:pPr>
+            <w:r>
+              <w:t>X</w:t>
+            </w:r>
+          </w:p>
+        </w:tc>
+        <w:tc>
+          <w:tcPr>
+            <w:tcW w:w="1870" w:type="dxa"/>
+            <w:shd w:val="clear" w:color="auto" w:fill="FBE4D5" w:themeFill="accent2" w:themeFillTint="33"/>
+          </w:tcPr>
+          <w:p>
+            <w:pPr>
+              <w:jc w:val="center"/>
+              <w:cnfStyle w:val="000000000000" w:firstRow="0" w:lastRow="0" w:firstColumn="0" w:lastColumn="0" w:oddVBand="0" w:evenVBand="0" w:oddHBand="0" w:evenHBand="0" w:firstRowFirstColumn="0" w:firstRowLastColumn="0" w:lastRowFirstColumn="0" w:lastRowLastColumn="0"/>
+            </w:pPr>
+          </w:p>
+        </w:tc>
+      </w:tr>
+      <w:tr>
+        <w:tc>
+          <w:tcPr>
+            <w:cnfStyle w:val="001000000000" w:firstRow="0" w:lastRow="0" w:firstColumn="1" w:lastColumn="0" w:oddVBand="0" w:evenVBand="0" w:oddHBand="0" w:evenHBand="0" w:firstRowFirstColumn="0" w:firstRowLastColumn="0" w:lastRowFirstColumn="0" w:lastRowLastColumn="0"/>
+            <w:tcW w:w="2335" w:type="dxa"/>
+            <w:shd w:val="clear" w:color="auto" w:fill="FBE4D5" w:themeFill="accent2" w:themeFillTint="33"/>
+          </w:tcPr>
+          <w:p>
+            <w:pPr>
+              <w:rPr>
+                <w:noProof/>
+              </w:rPr>
+            </w:pPr>
+            <w:r>
+              <w:rPr>
+                <w:noProof/>
+              </w:rPr>
+              <w:t>searchForEvent.view.php</w:t>
+            </w:r>
+          </w:p>
+        </w:tc>
+        <w:tc>
+          <w:tcPr>
+            <w:tcW w:w="1620" w:type="dxa"/>
+            <w:shd w:val="clear" w:color="auto" w:fill="FBE4D5" w:themeFill="accent2" w:themeFillTint="33"/>
+          </w:tcPr>
+          <w:p>
+            <w:pPr>
+              <w:jc w:val="center"/>
+              <w:cnfStyle w:val="000000000000" w:firstRow="0" w:lastRow="0" w:firstColumn="0" w:lastColumn="0" w:oddVBand="0" w:evenVBand="0" w:oddHBand="0" w:evenHBand="0" w:firstRowFirstColumn="0" w:firstRowLastColumn="0" w:lastRowFirstColumn="0" w:lastRowLastColumn="0"/>
+            </w:pPr>
+            <w:r>
+              <w:t xml:space="preserve">X </w:t>
+            </w:r>
+          </w:p>
+        </w:tc>
+        <w:tc>
+          <w:tcPr>
+            <w:tcW w:w="1655" w:type="dxa"/>
+            <w:shd w:val="clear" w:color="auto" w:fill="FBE4D5" w:themeFill="accent2" w:themeFillTint="33"/>
+          </w:tcPr>
+          <w:p>
+            <w:pPr>
+              <w:jc w:val="center"/>
+              <w:cnfStyle w:val="000000000000" w:firstRow="0" w:lastRow="0" w:firstColumn="0" w:lastColumn="0" w:oddVBand="0" w:evenVBand="0" w:oddHBand="0" w:evenHBand="0" w:firstRowFirstColumn="0" w:firstRowLastColumn="0" w:lastRowFirstColumn="0" w:lastRowLastColumn="0"/>
+            </w:pPr>
+          </w:p>
+        </w:tc>
+        <w:tc>
+          <w:tcPr>
+            <w:tcW w:w="1870" w:type="dxa"/>
+            <w:shd w:val="clear" w:color="auto" w:fill="FBE4D5" w:themeFill="accent2" w:themeFillTint="33"/>
+          </w:tcPr>
+          <w:p>
+            <w:pPr>
+              <w:jc w:val="center"/>
+              <w:cnfStyle w:val="000000000000" w:firstRow="0" w:lastRow="0" w:firstColumn="0" w:lastColumn="0" w:oddVBand="0" w:evenVBand="0" w:oddHBand="0" w:evenHBand="0" w:firstRowFirstColumn="0" w:firstRowLastColumn="0" w:lastRowFirstColumn="0" w:lastRowLastColumn="0"/>
+            </w:pPr>
+          </w:p>
+        </w:tc>
+      </w:tr>
+      <w:tr>
+        <w:tc>
+          <w:tcPr>
+            <w:cnfStyle w:val="001000000000" w:firstRow="0" w:lastRow="0" w:firstColumn="1" w:lastColumn="0" w:oddVBand="0" w:evenVBand="0" w:oddHBand="0" w:evenHBand="0" w:firstRowFirstColumn="0" w:firstRowLastColumn="0" w:lastRowFirstColumn="0" w:lastRowLastColumn="0"/>
+            <w:tcW w:w="2335" w:type="dxa"/>
+            <w:shd w:val="clear" w:color="auto" w:fill="FBE4D5" w:themeFill="accent2" w:themeFillTint="33"/>
+          </w:tcPr>
+          <w:p>
+            <w:pPr>
+              <w:rPr>
+                <w:noProof/>
+              </w:rPr>
+            </w:pPr>
+            <w:r>
+              <w:rPr>
+                <w:noProof/>
+              </w:rPr>
+              <w:t>searchForEvent.php</w:t>
+            </w:r>
+          </w:p>
+        </w:tc>
+        <w:tc>
+          <w:tcPr>
+            <w:tcW w:w="1620" w:type="dxa"/>
+            <w:shd w:val="clear" w:color="auto" w:fill="FBE4D5" w:themeFill="accent2" w:themeFillTint="33"/>
+          </w:tcPr>
+          <w:p>
+            <w:pPr>
+              <w:jc w:val="center"/>
+              <w:cnfStyle w:val="000000000000" w:firstRow="0" w:lastRow="0" w:firstColumn="0" w:lastColumn="0" w:oddVBand="0" w:evenVBand="0" w:oddHBand="0" w:evenHBand="0" w:firstRowFirstColumn="0" w:firstRowLastColumn="0" w:lastRowFirstColumn="0" w:lastRowLastColumn="0"/>
+            </w:pPr>
+          </w:p>
+        </w:tc>
+        <w:tc>
+          <w:tcPr>
+            <w:tcW w:w="1655" w:type="dxa"/>
+            <w:shd w:val="clear" w:color="auto" w:fill="FBE4D5" w:themeFill="accent2" w:themeFillTint="33"/>
+          </w:tcPr>
+          <w:p>
+            <w:pPr>
+              <w:jc w:val="center"/>
+              <w:cnfStyle w:val="000000000000" w:firstRow="0" w:lastRow="0" w:firstColumn="0" w:lastColumn="0" w:oddVBand="0" w:evenVBand="0" w:oddHBand="0" w:evenHBand="0" w:firstRowFirstColumn="0" w:firstRowLastColumn="0" w:lastRowFirstColumn="0" w:lastRowLastColumn="0"/>
+            </w:pPr>
+            <w:r>
+              <w:t xml:space="preserve">X </w:t>
+            </w:r>
+          </w:p>
+        </w:tc>
+        <w:tc>
+          <w:tcPr>
+            <w:tcW w:w="1870" w:type="dxa"/>
+            <w:shd w:val="clear" w:color="auto" w:fill="FBE4D5" w:themeFill="accent2" w:themeFillTint="33"/>
+          </w:tcPr>
+          <w:p>
+            <w:pPr>
+              <w:jc w:val="center"/>
+              <w:cnfStyle w:val="000000000000" w:firstRow="0" w:lastRow="0" w:firstColumn="0" w:lastColumn="0" w:oddVBand="0" w:evenVBand="0" w:oddHBand="0" w:evenHBand="0" w:firstRowFirstColumn="0" w:firstRowLastColumn="0" w:lastRowFirstColumn="0" w:lastRowLastColumn="0"/>
+            </w:pPr>
+          </w:p>
+        </w:tc>
+      </w:tr>
+      <w:tr>
+        <w:tc>
+          <w:tcPr>
+            <w:cnfStyle w:val="001000000000" w:firstRow="0" w:lastRow="0" w:firstColumn="1" w:lastColumn="0" w:oddVBand="0" w:evenVBand="0" w:oddHBand="0" w:evenHBand="0" w:firstRowFirstColumn="0" w:firstRowLastColumn="0" w:lastRowFirstColumn="0" w:lastRowLastColumn="0"/>
+            <w:tcW w:w="2335" w:type="dxa"/>
+            <w:shd w:val="clear" w:color="auto" w:fill="EDEDED" w:themeFill="accent3" w:themeFillTint="33"/>
+          </w:tcPr>
+          <w:p>
+            <w:pPr>
+              <w:rPr>
+                <w:noProof/>
+              </w:rPr>
+            </w:pPr>
+            <w:r>
+              <w:rPr>
+                <w:noProof/>
+              </w:rPr>
+              <w:t>DBConnection.php</w:t>
+            </w:r>
+          </w:p>
+        </w:tc>
+        <w:tc>
+          <w:tcPr>
+            <w:tcW w:w="1620" w:type="dxa"/>
+            <w:shd w:val="clear" w:color="auto" w:fill="EDEDED" w:themeFill="accent3" w:themeFillTint="33"/>
+          </w:tcPr>
+          <w:p>
+            <w:pPr>
+              <w:jc w:val="center"/>
+              <w:cnfStyle w:val="000000000000" w:firstRow="0" w:lastRow="0" w:firstColumn="0" w:lastColumn="0" w:oddVBand="0" w:evenVBand="0" w:oddHBand="0" w:evenHBand="0" w:firstRowFirstColumn="0" w:firstRowLastColumn="0" w:lastRowFirstColumn="0" w:lastRowLastColumn="0"/>
+            </w:pPr>
+          </w:p>
+        </w:tc>
+        <w:tc>
+          <w:tcPr>
+            <w:tcW w:w="1655" w:type="dxa"/>
+            <w:shd w:val="clear" w:color="auto" w:fill="EDEDED" w:themeFill="accent3" w:themeFillTint="33"/>
+          </w:tcPr>
+          <w:p>
+            <w:pPr>
+              <w:jc w:val="center"/>
+              <w:cnfStyle w:val="000000000000" w:firstRow="0" w:lastRow="0" w:firstColumn="0" w:lastColumn="0" w:oddVBand="0" w:evenVBand="0" w:oddHBand="0" w:evenHBand="0" w:firstRowFirstColumn="0" w:firstRowLastColumn="0" w:lastRowFirstColumn="0" w:lastRowLastColumn="0"/>
+            </w:pPr>
+          </w:p>
+        </w:tc>
+        <w:tc>
+          <w:tcPr>
+            <w:tcW w:w="1870" w:type="dxa"/>
+            <w:shd w:val="clear" w:color="auto" w:fill="EDEDED" w:themeFill="accent3" w:themeFillTint="33"/>
+          </w:tcPr>
+          <w:p>
+            <w:pPr>
+              <w:jc w:val="center"/>
+              <w:cnfStyle w:val="000000000000" w:firstRow="0" w:lastRow="0" w:firstColumn="0" w:lastColumn="0" w:oddVBand="0" w:evenVBand="0" w:oddHBand="0" w:evenHBand="0" w:firstRowFirstColumn="0" w:firstRowLastColumn="0" w:lastRowFirstColumn="0" w:lastRowLastColumn="0"/>
+            </w:pPr>
+            <w:r>
+              <w:t>X</w:t>
+            </w:r>
+          </w:p>
+        </w:tc>
+      </w:tr>
+      <w:tr>
+        <w:tc>
+          <w:tcPr>
+            <w:cnfStyle w:val="001000000000" w:firstRow="0" w:lastRow="0" w:firstColumn="1" w:lastColumn="0" w:oddVBand="0" w:evenVBand="0" w:oddHBand="0" w:evenHBand="0" w:firstRowFirstColumn="0" w:firstRowLastColumn="0" w:lastRowFirstColumn="0" w:lastRowLastColumn="0"/>
+            <w:tcW w:w="2335" w:type="dxa"/>
+            <w:shd w:val="clear" w:color="auto" w:fill="EDEDED" w:themeFill="accent3" w:themeFillTint="33"/>
+          </w:tcPr>
+          <w:p>
+            <w:pPr>
+              <w:rPr>
+                <w:noProof/>
+              </w:rPr>
+            </w:pPr>
+            <w:r>
+              <w:rPr>
+                <w:noProof/>
+              </w:rPr>
+              <w:t>c</w:t>
+            </w:r>
+            <w:r>
+              <w:rPr>
+                <w:noProof/>
+              </w:rPr>
+              <w:t>onfig.php</w:t>
+            </w:r>
+          </w:p>
+        </w:tc>
+        <w:tc>
+          <w:tcPr>
+            <w:tcW w:w="1620" w:type="dxa"/>
+            <w:shd w:val="clear" w:color="auto" w:fill="EDEDED" w:themeFill="accent3" w:themeFillTint="33"/>
+          </w:tcPr>
+          <w:p>
+            <w:pPr>
+              <w:jc w:val="center"/>
+              <w:cnfStyle w:val="000000000000" w:firstRow="0" w:lastRow="0" w:firstColumn="0" w:lastColumn="0" w:oddVBand="0" w:evenVBand="0" w:oddHBand="0" w:evenHBand="0" w:firstRowFirstColumn="0" w:firstRowLastColumn="0" w:lastRowFirstColumn="0" w:lastRowLastColumn="0"/>
+            </w:pPr>
+          </w:p>
+        </w:tc>
+        <w:tc>
+          <w:tcPr>
+            <w:tcW w:w="1655" w:type="dxa"/>
+            <w:shd w:val="clear" w:color="auto" w:fill="EDEDED" w:themeFill="accent3" w:themeFillTint="33"/>
+          </w:tcPr>
+          <w:p>
+            <w:pPr>
+              <w:jc w:val="center"/>
+              <w:cnfStyle w:val="000000000000" w:firstRow="0" w:lastRow="0" w:firstColumn="0" w:lastColumn="0" w:oddVBand="0" w:evenVBand="0" w:oddHBand="0" w:evenHBand="0" w:firstRowFirstColumn="0" w:firstRowLastColumn="0" w:lastRowFirstColumn="0" w:lastRowLastColumn="0"/>
+            </w:pPr>
+          </w:p>
+        </w:tc>
+        <w:tc>
+          <w:tcPr>
+            <w:tcW w:w="1870" w:type="dxa"/>
+            <w:shd w:val="clear" w:color="auto" w:fill="EDEDED" w:themeFill="accent3" w:themeFillTint="33"/>
+          </w:tcPr>
+          <w:p>
+            <w:pPr>
+              <w:jc w:val="center"/>
+              <w:cnfStyle w:val="000000000000" w:firstRow="0" w:lastRow="0" w:firstColumn="0" w:lastColumn="0" w:oddVBand="0" w:evenVBand="0" w:oddHBand="0" w:evenHBand="0" w:firstRowFirstColumn="0" w:firstRowLastColumn="0" w:lastRowFirstColumn="0" w:lastRowLastColumn="0"/>
+            </w:pPr>
+            <w:r>
+              <w:t>X</w:t>
+            </w:r>
+          </w:p>
+        </w:tc>
+      </w:tr>
+      <w:tr>
+        <w:tc>
+          <w:tcPr>
+            <w:cnfStyle w:val="001000000000" w:firstRow="0" w:lastRow="0" w:firstColumn="1" w:lastColumn="0" w:oddVBand="0" w:evenVBand="0" w:oddHBand="0" w:evenHBand="0" w:firstRowFirstColumn="0" w:firstRowLastColumn="0" w:lastRowFirstColumn="0" w:lastRowLastColumn="0"/>
+            <w:tcW w:w="2335" w:type="dxa"/>
+            <w:shd w:val="clear" w:color="auto" w:fill="FFF2CC" w:themeFill="accent4" w:themeFillTint="33"/>
+          </w:tcPr>
+          <w:p>
+            <w:pPr>
+              <w:rPr>
+                <w:noProof/>
+              </w:rPr>
+            </w:pPr>
+            <w:r>
+              <w:rPr>
+                <w:noProof/>
+              </w:rPr>
+              <w:t>h</w:t>
+            </w:r>
+            <w:r>
+              <w:rPr>
+                <w:noProof/>
+              </w:rPr>
+              <w:t>eader.inc.php</w:t>
+            </w:r>
+          </w:p>
+        </w:tc>
+        <w:tc>
+          <w:tcPr>
+            <w:tcW w:w="1620" w:type="dxa"/>
+            <w:shd w:val="clear" w:color="auto" w:fill="FFF2CC" w:themeFill="accent4" w:themeFillTint="33"/>
+          </w:tcPr>
+          <w:p>
+            <w:pPr>
+              <w:jc w:val="center"/>
+              <w:cnfStyle w:val="000000000000" w:firstRow="0" w:lastRow="0" w:firstColumn="0" w:lastColumn="0" w:oddVBand="0" w:evenVBand="0" w:oddHBand="0" w:evenHBand="0" w:firstRowFirstColumn="0" w:firstRowLastColumn="0" w:lastRowFirstColumn="0" w:lastRowLastColumn="0"/>
+            </w:pPr>
+            <w:r>
+              <w:t>X</w:t>
+            </w:r>
+          </w:p>
+        </w:tc>
+        <w:tc>
+          <w:tcPr>
+            <w:tcW w:w="1655" w:type="dxa"/>
+            <w:shd w:val="clear" w:color="auto" w:fill="FFF2CC" w:themeFill="accent4" w:themeFillTint="33"/>
+          </w:tcPr>
+          <w:p>
+            <w:pPr>
+              <w:jc w:val="center"/>
+              <w:cnfStyle w:val="000000000000" w:firstRow="0" w:lastRow="0" w:firstColumn="0" w:lastColumn="0" w:oddVBand="0" w:evenVBand="0" w:oddHBand="0" w:evenHBand="0" w:firstRowFirstColumn="0" w:firstRowLastColumn="0" w:lastRowFirstColumn="0" w:lastRowLastColumn="0"/>
+            </w:pPr>
+          </w:p>
+        </w:tc>
+        <w:tc>
+          <w:tcPr>
+            <w:tcW w:w="1870" w:type="dxa"/>
+            <w:shd w:val="clear" w:color="auto" w:fill="FFF2CC" w:themeFill="accent4" w:themeFillTint="33"/>
+          </w:tcPr>
+          <w:p>
+            <w:pPr>
+              <w:jc w:val="center"/>
+              <w:cnfStyle w:val="000000000000" w:firstRow="0" w:lastRow="0" w:firstColumn="0" w:lastColumn="0" w:oddVBand="0" w:evenVBand="0" w:oddHBand="0" w:evenHBand="0" w:firstRowFirstColumn="0" w:firstRowLastColumn="0" w:lastRowFirstColumn="0" w:lastRowLastColumn="0"/>
+            </w:pPr>
+          </w:p>
+        </w:tc>
+      </w:tr>
+      <w:tr>
+        <w:tc>
+          <w:tcPr>
+            <w:cnfStyle w:val="001000000000" w:firstRow="0" w:lastRow="0" w:firstColumn="1" w:lastColumn="0" w:oddVBand="0" w:evenVBand="0" w:oddHBand="0" w:evenHBand="0" w:firstRowFirstColumn="0" w:firstRowLastColumn="0" w:lastRowFirstColumn="0" w:lastRowLastColumn="0"/>
+            <w:tcW w:w="2335" w:type="dxa"/>
+            <w:shd w:val="clear" w:color="auto" w:fill="FFF2CC" w:themeFill="accent4" w:themeFillTint="33"/>
+          </w:tcPr>
+          <w:p>
+            <w:pPr>
+              <w:rPr>
+                <w:noProof/>
+              </w:rPr>
+            </w:pPr>
+            <w:r>
+              <w:rPr>
+                <w:noProof/>
+              </w:rPr>
+              <w:t>f</w:t>
+            </w:r>
+            <w:r>
+              <w:rPr>
+                <w:noProof/>
+              </w:rPr>
+              <w:t>ooter.inc.php</w:t>
+            </w:r>
+          </w:p>
+        </w:tc>
+        <w:tc>
+          <w:tcPr>
+            <w:tcW w:w="1620" w:type="dxa"/>
+            <w:shd w:val="clear" w:color="auto" w:fill="FFF2CC" w:themeFill="accent4" w:themeFillTint="33"/>
+          </w:tcPr>
+          <w:p>
+            <w:pPr>
+              <w:jc w:val="center"/>
+              <w:cnfStyle w:val="000000000000" w:firstRow="0" w:lastRow="0" w:firstColumn="0" w:lastColumn="0" w:oddVBand="0" w:evenVBand="0" w:oddHBand="0" w:evenHBand="0" w:firstRowFirstColumn="0" w:firstRowLastColumn="0" w:lastRowFirstColumn="0" w:lastRowLastColumn="0"/>
+            </w:pPr>
+            <w:r>
+              <w:t>X</w:t>
+            </w:r>
+          </w:p>
+        </w:tc>
+        <w:tc>
+          <w:tcPr>
+            <w:tcW w:w="1655" w:type="dxa"/>
+            <w:shd w:val="clear" w:color="auto" w:fill="FFF2CC" w:themeFill="accent4" w:themeFillTint="33"/>
+          </w:tcPr>
+          <w:p>
+            <w:pPr>
+              <w:jc w:val="center"/>
+              <w:cnfStyle w:val="000000000000" w:firstRow="0" w:lastRow="0" w:firstColumn="0" w:lastColumn="0" w:oddVBand="0" w:evenVBand="0" w:oddHBand="0" w:evenHBand="0" w:firstRowFirstColumn="0" w:firstRowLastColumn="0" w:lastRowFirstColumn="0" w:lastRowLastColumn="0"/>
+            </w:pPr>
+          </w:p>
+        </w:tc>
+        <w:tc>
+          <w:tcPr>
+            <w:tcW w:w="1870" w:type="dxa"/>
+            <w:shd w:val="clear" w:color="auto" w:fill="FFF2CC" w:themeFill="accent4" w:themeFillTint="33"/>
+          </w:tcPr>
+          <w:p>
+            <w:pPr>
+              <w:jc w:val="center"/>
+              <w:cnfStyle w:val="000000000000" w:firstRow="0" w:lastRow="0" w:firstColumn="0" w:lastColumn="0" w:oddVBand="0" w:evenVBand="0" w:oddHBand="0" w:evenHBand="0" w:firstRowFirstColumn="0" w:firstRowLastColumn="0" w:lastRowFirstColumn="0" w:lastRowLastColumn="0"/>
+            </w:pPr>
+          </w:p>
+        </w:tc>
+      </w:tr>
+      <w:tr>
+        <w:tc>
+          <w:tcPr>
+            <w:cnfStyle w:val="001000000000" w:firstRow="0" w:lastRow="0" w:firstColumn="1" w:lastColumn="0" w:oddVBand="0" w:evenVBand="0" w:oddHBand="0" w:evenHBand="0" w:firstRowFirstColumn="0" w:firstRowLastColumn="0" w:lastRowFirstColumn="0" w:lastRowLastColumn="0"/>
+            <w:tcW w:w="2335" w:type="dxa"/>
+            <w:shd w:val="clear" w:color="auto" w:fill="FFF2CC" w:themeFill="accent4" w:themeFillTint="33"/>
+          </w:tcPr>
+          <w:p>
+            <w:pPr>
+              <w:rPr>
+                <w:noProof/>
+              </w:rPr>
+            </w:pPr>
+            <w:r>
+              <w:rPr>
+                <w:noProof/>
+              </w:rPr>
+              <w:t>headTag.inc.php</w:t>
+            </w:r>
+          </w:p>
+        </w:tc>
+        <w:tc>
+          <w:tcPr>
+            <w:tcW w:w="1620" w:type="dxa"/>
+            <w:shd w:val="clear" w:color="auto" w:fill="FFF2CC" w:themeFill="accent4" w:themeFillTint="33"/>
+          </w:tcPr>
+          <w:p>
+            <w:pPr>
+              <w:jc w:val="center"/>
+              <w:cnfStyle w:val="000000000000" w:firstRow="0" w:lastRow="0" w:firstColumn="0" w:lastColumn="0" w:oddVBand="0" w:evenVBand="0" w:oddHBand="0" w:evenHBand="0" w:firstRowFirstColumn="0" w:firstRowLastColumn="0" w:lastRowFirstColumn="0" w:lastRowLastColumn="0"/>
+            </w:pPr>
+            <w:r>
+              <w:t>X</w:t>
+            </w:r>
+          </w:p>
+        </w:tc>
+        <w:tc>
+          <w:tcPr>
+            <w:tcW w:w="1655" w:type="dxa"/>
+            <w:shd w:val="clear" w:color="auto" w:fill="FFF2CC" w:themeFill="accent4" w:themeFillTint="33"/>
+          </w:tcPr>
+          <w:p>
+            <w:pPr>
+              <w:jc w:val="center"/>
+              <w:cnfStyle w:val="000000000000" w:firstRow="0" w:lastRow="0" w:firstColumn="0" w:lastColumn="0" w:oddVBand="0" w:evenVBand="0" w:oddHBand="0" w:evenHBand="0" w:firstRowFirstColumn="0" w:firstRowLastColumn="0" w:lastRowFirstColumn="0" w:lastRowLastColumn="0"/>
+            </w:pPr>
+          </w:p>
+        </w:tc>
+        <w:tc>
+          <w:tcPr>
+            <w:tcW w:w="1870" w:type="dxa"/>
+            <w:shd w:val="clear" w:color="auto" w:fill="FFF2CC" w:themeFill="accent4" w:themeFillTint="33"/>
+          </w:tcPr>
+          <w:p>
+            <w:pPr>
+              <w:jc w:val="center"/>
+              <w:cnfStyle w:val="000000000000" w:firstRow="0" w:lastRow="0" w:firstColumn="0" w:lastColumn="0" w:oddVBand="0" w:evenVBand="0" w:oddHBand="0" w:evenHBand="0" w:firstRowFirstColumn="0" w:firstRowLastColumn="0" w:lastRowFirstColumn="0" w:lastRowLastColumn="0"/>
+            </w:pPr>
+          </w:p>
+        </w:tc>
+      </w:tr>
+      <w:tr>
+        <w:tc>
+          <w:tcPr>
+            <w:cnfStyle w:val="001000000000" w:firstRow="0" w:lastRow="0" w:firstColumn="1" w:lastColumn="0" w:oddVBand="0" w:evenVBand="0" w:oddHBand="0" w:evenHBand="0" w:firstRowFirstColumn="0" w:firstRowLastColumn="0" w:lastRowFirstColumn="0" w:lastRowLastColumn="0"/>
+            <w:tcW w:w="2335" w:type="dxa"/>
+            <w:shd w:val="clear" w:color="auto" w:fill="E2EFD9" w:themeFill="accent6" w:themeFillTint="33"/>
+          </w:tcPr>
+          <w:p>
+            <w:pPr>
+              <w:rPr>
+                <w:noProof/>
+              </w:rPr>
+            </w:pPr>
+            <w:r>
+              <w:rPr>
+                <w:noProof/>
+              </w:rPr>
+              <w:t>home.php</w:t>
+            </w:r>
+          </w:p>
+        </w:tc>
+        <w:tc>
+          <w:tcPr>
+            <w:tcW w:w="1620" w:type="dxa"/>
+            <w:shd w:val="clear" w:color="auto" w:fill="E2EFD9" w:themeFill="accent6" w:themeFillTint="33"/>
+          </w:tcPr>
+          <w:p>
+            <w:pPr>
+              <w:jc w:val="center"/>
+              <w:cnfStyle w:val="000000000000" w:firstRow="0" w:lastRow="0" w:firstColumn="0" w:lastColumn="0" w:oddVBand="0" w:evenVBand="0" w:oddHBand="0" w:evenHBand="0" w:firstRowFirstColumn="0" w:firstRowLastColumn="0" w:lastRowFirstColumn="0" w:lastRowLastColumn="0"/>
+            </w:pPr>
+            <w:r>
+              <w:t>X</w:t>
+            </w:r>
+          </w:p>
+        </w:tc>
+        <w:tc>
+          <w:tcPr>
+            <w:tcW w:w="1655" w:type="dxa"/>
+            <w:shd w:val="clear" w:color="auto" w:fill="E2EFD9" w:themeFill="accent6" w:themeFillTint="33"/>
+          </w:tcPr>
+          <w:p>
+            <w:pPr>
+              <w:jc w:val="center"/>
+              <w:cnfStyle w:val="000000000000" w:firstRow="0" w:lastRow="0" w:firstColumn="0" w:lastColumn="0" w:oddVBand="0" w:evenVBand="0" w:oddHBand="0" w:evenHBand="0" w:firstRowFirstColumn="0" w:firstRowLastColumn="0" w:lastRowFirstColumn="0" w:lastRowLastColumn="0"/>
+            </w:pPr>
+          </w:p>
+        </w:tc>
+        <w:tc>
+          <w:tcPr>
+            <w:tcW w:w="1870" w:type="dxa"/>
+            <w:shd w:val="clear" w:color="auto" w:fill="E2EFD9" w:themeFill="accent6" w:themeFillTint="33"/>
+          </w:tcPr>
+          <w:p>
+            <w:pPr>
+              <w:jc w:val="center"/>
+              <w:cnfStyle w:val="000000000000" w:firstRow="0" w:lastRow="0" w:firstColumn="0" w:lastColumn="0" w:oddVBand="0" w:evenVBand="0" w:oddHBand="0" w:evenHBand="0" w:firstRowFirstColumn="0" w:firstRowLastColumn="0" w:lastRowFirstColumn="0" w:lastRowLastColumn="0"/>
+            </w:pPr>
+          </w:p>
+        </w:tc>
+      </w:tr>
+      <w:tr>
+        <w:tc>
+          <w:tcPr>
+            <w:cnfStyle w:val="001000000000" w:firstRow="0" w:lastRow="0" w:firstColumn="1" w:lastColumn="0" w:oddVBand="0" w:evenVBand="0" w:oddHBand="0" w:evenHBand="0" w:firstRowFirstColumn="0" w:firstRowLastColumn="0" w:lastRowFirstColumn="0" w:lastRowLastColumn="0"/>
+            <w:tcW w:w="2335" w:type="dxa"/>
+            <w:shd w:val="clear" w:color="auto" w:fill="E2EFD9" w:themeFill="accent6" w:themeFillTint="33"/>
+          </w:tcPr>
+          <w:p>
+            <w:pPr>
+              <w:rPr>
+                <w:noProof/>
+              </w:rPr>
+            </w:pPr>
+            <w:r>
+              <w:rPr>
+                <w:noProof/>
+              </w:rPr>
+              <w:t>t</w:t>
+            </w:r>
+            <w:r>
+              <w:rPr>
+                <w:noProof/>
+              </w:rPr>
+              <w:t>hingstodo.php</w:t>
+            </w:r>
+          </w:p>
+        </w:tc>
+        <w:tc>
+          <w:tcPr>
+            <w:tcW w:w="1620" w:type="dxa"/>
+            <w:shd w:val="clear" w:color="auto" w:fill="E2EFD9" w:themeFill="accent6" w:themeFillTint="33"/>
+          </w:tcPr>
+          <w:p>
+            <w:pPr>
+              <w:jc w:val="center"/>
+              <w:cnfStyle w:val="000000000000" w:firstRow="0" w:lastRow="0" w:firstColumn="0" w:lastColumn="0" w:oddVBand="0" w:evenVBand="0" w:oddHBand="0" w:evenHBand="0" w:firstRowFirstColumn="0" w:firstRowLastColumn="0" w:lastRowFirstColumn="0" w:lastRowLastColumn="0"/>
+            </w:pPr>
+            <w:r>
+              <w:t>X</w:t>
+            </w:r>
+          </w:p>
+        </w:tc>
+        <w:tc>
+          <w:tcPr>
+            <w:tcW w:w="1655" w:type="dxa"/>
+            <w:shd w:val="clear" w:color="auto" w:fill="E2EFD9" w:themeFill="accent6" w:themeFillTint="33"/>
+          </w:tcPr>
+          <w:p>
+            <w:pPr>
+              <w:jc w:val="center"/>
+              <w:cnfStyle w:val="000000000000" w:firstRow="0" w:lastRow="0" w:firstColumn="0" w:lastColumn="0" w:oddVBand="0" w:evenVBand="0" w:oddHBand="0" w:evenHBand="0" w:firstRowFirstColumn="0" w:firstRowLastColumn="0" w:lastRowFirstColumn="0" w:lastRowLastColumn="0"/>
+            </w:pPr>
+          </w:p>
+        </w:tc>
+        <w:tc>
+          <w:tcPr>
+            <w:tcW w:w="1870" w:type="dxa"/>
+            <w:shd w:val="clear" w:color="auto" w:fill="E2EFD9" w:themeFill="accent6" w:themeFillTint="33"/>
+          </w:tcPr>
+          <w:p>
+            <w:pPr>
+              <w:jc w:val="center"/>
+              <w:cnfStyle w:val="000000000000" w:firstRow="0" w:lastRow="0" w:firstColumn="0" w:lastColumn="0" w:oddVBand="0" w:evenVBand="0" w:oddHBand="0" w:evenHBand="0" w:firstRowFirstColumn="0" w:firstRowLastColumn="0" w:lastRowFirstColumn="0" w:lastRowLastColumn="0"/>
+            </w:pPr>
+          </w:p>
+        </w:tc>
+      </w:tr>
+      <w:tr>
+        <w:tc>
+          <w:tcPr>
+            <w:cnfStyle w:val="001000000000" w:firstRow="0" w:lastRow="0" w:firstColumn="1" w:lastColumn="0" w:oddVBand="0" w:evenVBand="0" w:oddHBand="0" w:evenHBand="0" w:firstRowFirstColumn="0" w:firstRowLastColumn="0" w:lastRowFirstColumn="0" w:lastRowLastColumn="0"/>
+            <w:tcW w:w="2335" w:type="dxa"/>
+            <w:shd w:val="clear" w:color="auto" w:fill="E2EFD9" w:themeFill="accent6" w:themeFillTint="33"/>
+          </w:tcPr>
+          <w:p>
+            <w:pPr>
+              <w:rPr>
+                <w:noProof/>
+              </w:rPr>
+            </w:pPr>
+            <w:r>
+              <w:rPr>
+                <w:noProof/>
+              </w:rPr>
+              <w:t>e</w:t>
+            </w:r>
+            <w:r>
+              <w:rPr>
+                <w:noProof/>
+              </w:rPr>
+              <w:t>xplorenl.php</w:t>
+            </w:r>
+          </w:p>
+        </w:tc>
+        <w:tc>
+          <w:tcPr>
+            <w:tcW w:w="1620" w:type="dxa"/>
+            <w:shd w:val="clear" w:color="auto" w:fill="E2EFD9" w:themeFill="accent6" w:themeFillTint="33"/>
+          </w:tcPr>
+          <w:p>
+            <w:pPr>
+              <w:jc w:val="center"/>
+              <w:cnfStyle w:val="000000000000" w:firstRow="0" w:lastRow="0" w:firstColumn="0" w:lastColumn="0" w:oddVBand="0" w:evenVBand="0" w:oddHBand="0" w:evenHBand="0" w:firstRowFirstColumn="0" w:firstRowLastColumn="0" w:lastRowFirstColumn="0" w:lastRowLastColumn="0"/>
+            </w:pPr>
+            <w:r>
+              <w:t>X</w:t>
+            </w:r>
+          </w:p>
+        </w:tc>
+        <w:tc>
+          <w:tcPr>
+            <w:tcW w:w="1655" w:type="dxa"/>
+            <w:shd w:val="clear" w:color="auto" w:fill="E2EFD9" w:themeFill="accent6" w:themeFillTint="33"/>
+          </w:tcPr>
+          <w:p>
+            <w:pPr>
+              <w:jc w:val="center"/>
+              <w:cnfStyle w:val="000000000000" w:firstRow="0" w:lastRow="0" w:firstColumn="0" w:lastColumn="0" w:oddVBand="0" w:evenVBand="0" w:oddHBand="0" w:evenHBand="0" w:firstRowFirstColumn="0" w:firstRowLastColumn="0" w:lastRowFirstColumn="0" w:lastRowLastColumn="0"/>
+            </w:pPr>
+          </w:p>
+        </w:tc>
+        <w:tc>
+          <w:tcPr>
+            <w:tcW w:w="1870" w:type="dxa"/>
+            <w:shd w:val="clear" w:color="auto" w:fill="E2EFD9" w:themeFill="accent6" w:themeFillTint="33"/>
+          </w:tcPr>
+          <w:p>
+            <w:pPr>
+              <w:jc w:val="center"/>
+              <w:cnfStyle w:val="000000000000" w:firstRow="0" w:lastRow="0" w:firstColumn="0" w:lastColumn="0" w:oddVBand="0" w:evenVBand="0" w:oddHBand="0" w:evenHBand="0" w:firstRowFirstColumn="0" w:firstRowLastColumn="0" w:lastRowFirstColumn="0" w:lastRowLastColumn="0"/>
+            </w:pPr>
+          </w:p>
+        </w:tc>
+      </w:tr>
+      <w:tr>
+        <w:tc>
+          <w:tcPr>
+            <w:cnfStyle w:val="001000000000" w:firstRow="0" w:lastRow="0" w:firstColumn="1" w:lastColumn="0" w:oddVBand="0" w:evenVBand="0" w:oddHBand="0" w:evenHBand="0" w:firstRowFirstColumn="0" w:firstRowLastColumn="0" w:lastRowFirstColumn="0" w:lastRowLastColumn="0"/>
+            <w:tcW w:w="2335" w:type="dxa"/>
+            <w:shd w:val="clear" w:color="auto" w:fill="E2EFD9" w:themeFill="accent6" w:themeFillTint="33"/>
+          </w:tcPr>
+          <w:p>
+            <w:pPr>
+              <w:rPr>
+                <w:noProof/>
+              </w:rPr>
+            </w:pPr>
+            <w:r>
+              <w:rPr>
+                <w:noProof/>
+              </w:rPr>
+              <w:t>e</w:t>
+            </w:r>
+            <w:r>
+              <w:rPr>
+                <w:noProof/>
+              </w:rPr>
+              <w:t>vents.php</w:t>
+            </w:r>
+          </w:p>
+        </w:tc>
+        <w:tc>
+          <w:tcPr>
+            <w:tcW w:w="1620" w:type="dxa"/>
+            <w:shd w:val="clear" w:color="auto" w:fill="E2EFD9" w:themeFill="accent6" w:themeFillTint="33"/>
+          </w:tcPr>
+          <w:p>
+            <w:pPr>
+              <w:jc w:val="center"/>
+              <w:cnfStyle w:val="000000000000" w:firstRow="0" w:lastRow="0" w:firstColumn="0" w:lastColumn="0" w:oddVBand="0" w:evenVBand="0" w:oddHBand="0" w:evenHBand="0" w:firstRowFirstColumn="0" w:firstRowLastColumn="0" w:lastRowFirstColumn="0" w:lastRowLastColumn="0"/>
+            </w:pPr>
+            <w:r>
+              <w:t>X</w:t>
+            </w:r>
+          </w:p>
+        </w:tc>
+        <w:tc>
+          <w:tcPr>
+            <w:tcW w:w="1655" w:type="dxa"/>
+            <w:shd w:val="clear" w:color="auto" w:fill="E2EFD9" w:themeFill="accent6" w:themeFillTint="33"/>
+          </w:tcPr>
+          <w:p>
+            <w:pPr>
+              <w:jc w:val="center"/>
+              <w:cnfStyle w:val="000000000000" w:firstRow="0" w:lastRow="0" w:firstColumn="0" w:lastColumn="0" w:oddVBand="0" w:evenVBand="0" w:oddHBand="0" w:evenHBand="0" w:firstRowFirstColumn="0" w:firstRowLastColumn="0" w:lastRowFirstColumn="0" w:lastRowLastColumn="0"/>
+            </w:pPr>
+          </w:p>
+        </w:tc>
+        <w:tc>
+          <w:tcPr>
+            <w:tcW w:w="1870" w:type="dxa"/>
+            <w:shd w:val="clear" w:color="auto" w:fill="E2EFD9" w:themeFill="accent6" w:themeFillTint="33"/>
+          </w:tcPr>
+          <w:p>
+            <w:pPr>
+              <w:jc w:val="center"/>
+              <w:cnfStyle w:val="000000000000" w:firstRow="0" w:lastRow="0" w:firstColumn="0" w:lastColumn="0" w:oddVBand="0" w:evenVBand="0" w:oddHBand="0" w:evenHBand="0" w:firstRowFirstColumn="0" w:firstRowLastColumn="0" w:lastRowFirstColumn="0" w:lastRowLastColumn="0"/>
+            </w:pPr>
+          </w:p>
+        </w:tc>
+      </w:tr>
+      <w:tr>
+        <w:tc>
+          <w:tcPr>
+            <w:cnfStyle w:val="001000000000" w:firstRow="0" w:lastRow="0" w:firstColumn="1" w:lastColumn="0" w:oddVBand="0" w:evenVBand="0" w:oddHBand="0" w:evenHBand="0" w:firstRowFirstColumn="0" w:firstRowLastColumn="0" w:lastRowFirstColumn="0" w:lastRowLastColumn="0"/>
+            <w:tcW w:w="2335" w:type="dxa"/>
+            <w:shd w:val="clear" w:color="auto" w:fill="E2EFD9" w:themeFill="accent6" w:themeFillTint="33"/>
+          </w:tcPr>
+          <w:p>
+            <w:pPr>
+              <w:rPr>
+                <w:noProof/>
+              </w:rPr>
+            </w:pPr>
+            <w:r>
+              <w:rPr>
+                <w:noProof/>
+              </w:rPr>
+              <w:t>c</w:t>
+            </w:r>
+            <w:r>
+              <w:rPr>
+                <w:noProof/>
+              </w:rPr>
+              <w:t>ontact.php</w:t>
+            </w:r>
+          </w:p>
+        </w:tc>
+        <w:tc>
+          <w:tcPr>
+            <w:tcW w:w="1620" w:type="dxa"/>
+            <w:shd w:val="clear" w:color="auto" w:fill="E2EFD9" w:themeFill="accent6" w:themeFillTint="33"/>
+          </w:tcPr>
+          <w:p>
+            <w:pPr>
+              <w:jc w:val="center"/>
+              <w:cnfStyle w:val="000000000000" w:firstRow="0" w:lastRow="0" w:firstColumn="0" w:lastColumn="0" w:oddVBand="0" w:evenVBand="0" w:oddHBand="0" w:evenHBand="0" w:firstRowFirstColumn="0" w:firstRowLastColumn="0" w:lastRowFirstColumn="0" w:lastRowLastColumn="0"/>
+            </w:pPr>
+            <w:r>
+              <w:t>X</w:t>
+            </w:r>
+          </w:p>
+        </w:tc>
+        <w:tc>
+          <w:tcPr>
+            <w:tcW w:w="1655" w:type="dxa"/>
+            <w:shd w:val="clear" w:color="auto" w:fill="E2EFD9" w:themeFill="accent6" w:themeFillTint="33"/>
+          </w:tcPr>
+          <w:p>
+            <w:pPr>
+              <w:jc w:val="center"/>
+              <w:cnfStyle w:val="000000000000" w:firstRow="0" w:lastRow="0" w:firstColumn="0" w:lastColumn="0" w:oddVBand="0" w:evenVBand="0" w:oddHBand="0" w:evenHBand="0" w:firstRowFirstColumn="0" w:firstRowLastColumn="0" w:lastRowFirstColumn="0" w:lastRowLastColumn="0"/>
+            </w:pPr>
+          </w:p>
+        </w:tc>
+        <w:tc>
+          <w:tcPr>
+            <w:tcW w:w="1870" w:type="dxa"/>
+            <w:shd w:val="clear" w:color="auto" w:fill="E2EFD9" w:themeFill="accent6" w:themeFillTint="33"/>
+          </w:tcPr>
+          <w:p>
+            <w:pPr>
+              <w:jc w:val="center"/>
+              <w:cnfStyle w:val="000000000000" w:firstRow="0" w:lastRow="0" w:firstColumn="0" w:lastColumn="0" w:oddVBand="0" w:evenVBand="0" w:oddHBand="0" w:evenHBand="0" w:firstRowFirstColumn="0" w:firstRowLastColumn="0" w:lastRowFirstColumn="0" w:lastRowLastColumn="0"/>
+            </w:pPr>
+          </w:p>
+        </w:tc>
+      </w:tr>
+      <w:tr>
+        <w:tc>
+          <w:tcPr>
+            <w:cnfStyle w:val="001000000000" w:firstRow="0" w:lastRow="0" w:firstColumn="1" w:lastColumn="0" w:oddVBand="0" w:evenVBand="0" w:oddHBand="0" w:evenHBand="0" w:firstRowFirstColumn="0" w:firstRowLastColumn="0" w:lastRowFirstColumn="0" w:lastRowLastColumn="0"/>
+            <w:tcW w:w="2335" w:type="dxa"/>
+            <w:shd w:val="clear" w:color="auto" w:fill="E2EFD9" w:themeFill="accent6" w:themeFillTint="33"/>
+          </w:tcPr>
+          <w:p>
+            <w:pPr>
+              <w:rPr>
+                <w:noProof/>
+              </w:rPr>
+            </w:pPr>
+            <w:r>
+              <w:rPr>
+                <w:noProof/>
+              </w:rPr>
+              <w:t>c</w:t>
+            </w:r>
+            <w:r>
+              <w:rPr>
+                <w:noProof/>
+              </w:rPr>
+              <w:t>ulture.php</w:t>
+            </w:r>
+          </w:p>
+        </w:tc>
+        <w:tc>
+          <w:tcPr>
+            <w:tcW w:w="1620" w:type="dxa"/>
+            <w:shd w:val="clear" w:color="auto" w:fill="E2EFD9" w:themeFill="accent6" w:themeFillTint="33"/>
+          </w:tcPr>
+          <w:p>
+            <w:pPr>
+              <w:jc w:val="center"/>
+              <w:cnfStyle w:val="000000000000" w:firstRow="0" w:lastRow="0" w:firstColumn="0" w:lastColumn="0" w:oddVBand="0" w:evenVBand="0" w:oddHBand="0" w:evenHBand="0" w:firstRowFirstColumn="0" w:firstRowLastColumn="0" w:lastRowFirstColumn="0" w:lastRowLastColumn="0"/>
+            </w:pPr>
+            <w:r>
+              <w:t>X</w:t>
+            </w:r>
+          </w:p>
+        </w:tc>
+        <w:tc>
+          <w:tcPr>
+            <w:tcW w:w="1655" w:type="dxa"/>
+            <w:shd w:val="clear" w:color="auto" w:fill="E2EFD9" w:themeFill="accent6" w:themeFillTint="33"/>
+          </w:tcPr>
+          <w:p>
+            <w:pPr>
+              <w:jc w:val="center"/>
+              <w:cnfStyle w:val="000000000000" w:firstRow="0" w:lastRow="0" w:firstColumn="0" w:lastColumn="0" w:oddVBand="0" w:evenVBand="0" w:oddHBand="0" w:evenHBand="0" w:firstRowFirstColumn="0" w:firstRowLastColumn="0" w:lastRowFirstColumn="0" w:lastRowLastColumn="0"/>
+            </w:pPr>
+          </w:p>
+        </w:tc>
+        <w:tc>
+          <w:tcPr>
+            <w:tcW w:w="1870" w:type="dxa"/>
+            <w:shd w:val="clear" w:color="auto" w:fill="E2EFD9" w:themeFill="accent6" w:themeFillTint="33"/>
+          </w:tcPr>
+          <w:p>
+            <w:pPr>
+              <w:jc w:val="center"/>
+              <w:cnfStyle w:val="000000000000" w:firstRow="0" w:lastRow="0" w:firstColumn="0" w:lastColumn="0" w:oddVBand="0" w:evenVBand="0" w:oddHBand="0" w:evenHBand="0" w:firstRowFirstColumn="0" w:firstRowLastColumn="0" w:lastRowFirstColumn="0" w:lastRowLastColumn="0"/>
+            </w:pPr>
+          </w:p>
+        </w:tc>
+      </w:tr>
+      <w:tr>
+        <w:tc>
+          <w:tcPr>
+            <w:cnfStyle w:val="001000000000" w:firstRow="0" w:lastRow="0" w:firstColumn="1" w:lastColumn="0" w:oddVBand="0" w:evenVBand="0" w:oddHBand="0" w:evenHBand="0" w:firstRowFirstColumn="0" w:firstRowLastColumn="0" w:lastRowFirstColumn="0" w:lastRowLastColumn="0"/>
+            <w:tcW w:w="2335" w:type="dxa"/>
+            <w:shd w:val="clear" w:color="auto" w:fill="E2EFD9" w:themeFill="accent6" w:themeFillTint="33"/>
+          </w:tcPr>
+          <w:p>
+            <w:pPr>
+              <w:rPr>
+                <w:noProof/>
+              </w:rPr>
+            </w:pPr>
+            <w:r>
+              <w:rPr>
+                <w:noProof/>
+              </w:rPr>
+              <w:t>p</w:t>
+            </w:r>
+            <w:r>
+              <w:rPr>
+                <w:noProof/>
+              </w:rPr>
+              <w:t>ublicTransport.php</w:t>
+            </w:r>
+          </w:p>
+        </w:tc>
+        <w:tc>
+          <w:tcPr>
+            <w:tcW w:w="1620" w:type="dxa"/>
+            <w:shd w:val="clear" w:color="auto" w:fill="E2EFD9" w:themeFill="accent6" w:themeFillTint="33"/>
+          </w:tcPr>
+          <w:p>
+            <w:pPr>
+              <w:jc w:val="center"/>
+              <w:cnfStyle w:val="000000000000" w:firstRow="0" w:lastRow="0" w:firstColumn="0" w:lastColumn="0" w:oddVBand="0" w:evenVBand="0" w:oddHBand="0" w:evenHBand="0" w:firstRowFirstColumn="0" w:firstRowLastColumn="0" w:lastRowFirstColumn="0" w:lastRowLastColumn="0"/>
+            </w:pPr>
+            <w:r>
+              <w:t>X</w:t>
+            </w:r>
+          </w:p>
+        </w:tc>
+        <w:tc>
+          <w:tcPr>
+            <w:tcW w:w="1655" w:type="dxa"/>
+            <w:shd w:val="clear" w:color="auto" w:fill="E2EFD9" w:themeFill="accent6" w:themeFillTint="33"/>
+          </w:tcPr>
+          <w:p>
+            <w:pPr>
+              <w:jc w:val="center"/>
+              <w:cnfStyle w:val="000000000000" w:firstRow="0" w:lastRow="0" w:firstColumn="0" w:lastColumn="0" w:oddVBand="0" w:evenVBand="0" w:oddHBand="0" w:evenHBand="0" w:firstRowFirstColumn="0" w:firstRowLastColumn="0" w:lastRowFirstColumn="0" w:lastRowLastColumn="0"/>
+            </w:pPr>
+          </w:p>
+        </w:tc>
+        <w:tc>
+          <w:tcPr>
+            <w:tcW w:w="1870" w:type="dxa"/>
+            <w:shd w:val="clear" w:color="auto" w:fill="E2EFD9" w:themeFill="accent6" w:themeFillTint="33"/>
+          </w:tcPr>
+          <w:p>
+            <w:pPr>
+              <w:jc w:val="center"/>
+              <w:cnfStyle w:val="000000000000" w:firstRow="0" w:lastRow="0" w:firstColumn="0" w:lastColumn="0" w:oddVBand="0" w:evenVBand="0" w:oddHBand="0" w:evenHBand="0" w:firstRowFirstColumn="0" w:firstRowLastColumn="0" w:lastRowFirstColumn="0" w:lastRowLastColumn="0"/>
+            </w:pPr>
+          </w:p>
+        </w:tc>
+      </w:tr>
+      <w:tr>
+        <w:tc>
+          <w:tcPr>
+            <w:cnfStyle w:val="001000000000" w:firstRow="0" w:lastRow="0" w:firstColumn="1" w:lastColumn="0" w:oddVBand="0" w:evenVBand="0" w:oddHBand="0" w:evenHBand="0" w:firstRowFirstColumn="0" w:firstRowLastColumn="0" w:lastRowFirstColumn="0" w:lastRowLastColumn="0"/>
+            <w:tcW w:w="2335" w:type="dxa"/>
+            <w:shd w:val="clear" w:color="auto" w:fill="E2EFD9" w:themeFill="accent6" w:themeFillTint="33"/>
+          </w:tcPr>
+          <w:p>
+            <w:pPr>
+              <w:rPr>
+                <w:noProof/>
+              </w:rPr>
+            </w:pPr>
+            <w:r>
+              <w:rPr>
+                <w:noProof/>
+              </w:rPr>
+              <w:t>w</w:t>
+            </w:r>
+            <w:r>
+              <w:rPr>
+                <w:noProof/>
+              </w:rPr>
+              <w:t>eather.php</w:t>
+            </w:r>
+          </w:p>
+        </w:tc>
+        <w:tc>
+          <w:tcPr>
+            <w:tcW w:w="1620" w:type="dxa"/>
+            <w:shd w:val="clear" w:color="auto" w:fill="E2EFD9" w:themeFill="accent6" w:themeFillTint="33"/>
+          </w:tcPr>
+          <w:p>
+            <w:pPr>
+              <w:jc w:val="center"/>
+              <w:cnfStyle w:val="000000000000" w:firstRow="0" w:lastRow="0" w:firstColumn="0" w:lastColumn="0" w:oddVBand="0" w:evenVBand="0" w:oddHBand="0" w:evenHBand="0" w:firstRowFirstColumn="0" w:firstRowLastColumn="0" w:lastRowFirstColumn="0" w:lastRowLastColumn="0"/>
+            </w:pPr>
+            <w:r>
+              <w:t>X</w:t>
+            </w:r>
+          </w:p>
+        </w:tc>
+        <w:tc>
+          <w:tcPr>
+            <w:tcW w:w="1655" w:type="dxa"/>
+            <w:shd w:val="clear" w:color="auto" w:fill="E2EFD9" w:themeFill="accent6" w:themeFillTint="33"/>
+          </w:tcPr>
+          <w:p>
+            <w:pPr>
+              <w:jc w:val="center"/>
+              <w:cnfStyle w:val="000000000000" w:firstRow="0" w:lastRow="0" w:firstColumn="0" w:lastColumn="0" w:oddVBand="0" w:evenVBand="0" w:oddHBand="0" w:evenHBand="0" w:firstRowFirstColumn="0" w:firstRowLastColumn="0" w:lastRowFirstColumn="0" w:lastRowLastColumn="0"/>
+            </w:pPr>
+          </w:p>
+        </w:tc>
+        <w:tc>
+          <w:tcPr>
+            <w:tcW w:w="1870" w:type="dxa"/>
+            <w:shd w:val="clear" w:color="auto" w:fill="E2EFD9" w:themeFill="accent6" w:themeFillTint="33"/>
+          </w:tcPr>
+          <w:p>
+            <w:pPr>
+              <w:jc w:val="center"/>
+              <w:cnfStyle w:val="000000000000" w:firstRow="0" w:lastRow="0" w:firstColumn="0" w:lastColumn="0" w:oddVBand="0" w:evenVBand="0" w:oddHBand="0" w:evenHBand="0" w:firstRowFirstColumn="0" w:firstRowLastColumn="0" w:lastRowFirstColumn="0" w:lastRowLastColumn="0"/>
+            </w:pPr>
+          </w:p>
+        </w:tc>
+      </w:tr>
+      <w:tr>
+        <w:tc>
+          <w:tcPr>
+            <w:cnfStyle w:val="001000000000" w:firstRow="0" w:lastRow="0" w:firstColumn="1" w:lastColumn="0" w:oddVBand="0" w:evenVBand="0" w:oddHBand="0" w:evenHBand="0" w:firstRowFirstColumn="0" w:firstRowLastColumn="0" w:lastRowFirstColumn="0" w:lastRowLastColumn="0"/>
+            <w:tcW w:w="2335" w:type="dxa"/>
+            <w:shd w:val="clear" w:color="auto" w:fill="E2EFD9" w:themeFill="accent6" w:themeFillTint="33"/>
+          </w:tcPr>
+          <w:p>
+            <w:pPr>
+              <w:rPr>
+                <w:noProof/>
+              </w:rPr>
+            </w:pPr>
+            <w:r>
+              <w:rPr>
+                <w:noProof/>
+              </w:rPr>
+              <w:t>f</w:t>
+            </w:r>
+            <w:r>
+              <w:rPr>
+                <w:noProof/>
+              </w:rPr>
+              <w:t>ood.php</w:t>
+            </w:r>
+          </w:p>
+        </w:tc>
+        <w:tc>
+          <w:tcPr>
+            <w:tcW w:w="1620" w:type="dxa"/>
+            <w:shd w:val="clear" w:color="auto" w:fill="E2EFD9" w:themeFill="accent6" w:themeFillTint="33"/>
+          </w:tcPr>
+          <w:p>
+            <w:pPr>
+              <w:jc w:val="center"/>
+              <w:cnfStyle w:val="000000000000" w:firstRow="0" w:lastRow="0" w:firstColumn="0" w:lastColumn="0" w:oddVBand="0" w:evenVBand="0" w:oddHBand="0" w:evenHBand="0" w:firstRowFirstColumn="0" w:firstRowLastColumn="0" w:lastRowFirstColumn="0" w:lastRowLastColumn="0"/>
+            </w:pPr>
+            <w:r>
+              <w:t>X</w:t>
+            </w:r>
+          </w:p>
+        </w:tc>
+        <w:tc>
+          <w:tcPr>
+            <w:tcW w:w="1655" w:type="dxa"/>
+            <w:shd w:val="clear" w:color="auto" w:fill="E2EFD9" w:themeFill="accent6" w:themeFillTint="33"/>
+          </w:tcPr>
+          <w:p>
+            <w:pPr>
+              <w:jc w:val="center"/>
+              <w:cnfStyle w:val="000000000000" w:firstRow="0" w:lastRow="0" w:firstColumn="0" w:lastColumn="0" w:oddVBand="0" w:evenVBand="0" w:oddHBand="0" w:evenHBand="0" w:firstRowFirstColumn="0" w:firstRowLastColumn="0" w:lastRowFirstColumn="0" w:lastRowLastColumn="0"/>
+            </w:pPr>
+          </w:p>
+        </w:tc>
+        <w:tc>
+          <w:tcPr>
+            <w:tcW w:w="1870" w:type="dxa"/>
+            <w:shd w:val="clear" w:color="auto" w:fill="E2EFD9" w:themeFill="accent6" w:themeFillTint="33"/>
+          </w:tcPr>
+          <w:p>
+            <w:pPr>
+              <w:jc w:val="center"/>
+              <w:cnfStyle w:val="000000000000" w:firstRow="0" w:lastRow="0" w:firstColumn="0" w:lastColumn="0" w:oddVBand="0" w:evenVBand="0" w:oddHBand="0" w:evenHBand="0" w:firstRowFirstColumn="0" w:firstRowLastColumn="0" w:lastRowFirstColumn="0" w:lastRowLastColumn="0"/>
+            </w:pPr>
+          </w:p>
+        </w:tc>
+      </w:tr>
+      <w:tr>
+        <w:tc>
+          <w:tcPr>
+            <w:cnfStyle w:val="001000000000" w:firstRow="0" w:lastRow="0" w:firstColumn="1" w:lastColumn="0" w:oddVBand="0" w:evenVBand="0" w:oddHBand="0" w:evenHBand="0" w:firstRowFirstColumn="0" w:firstRowLastColumn="0" w:lastRowFirstColumn="0" w:lastRowLastColumn="0"/>
+            <w:tcW w:w="2335" w:type="dxa"/>
+            <w:shd w:val="clear" w:color="auto" w:fill="E2EFD9" w:themeFill="accent6" w:themeFillTint="33"/>
+          </w:tcPr>
+          <w:p>
+            <w:pPr>
+              <w:rPr>
+                <w:noProof/>
+              </w:rPr>
+            </w:pPr>
+            <w:r>
+              <w:rPr>
+                <w:noProof/>
+              </w:rPr>
+              <w:t>s</w:t>
+            </w:r>
+            <w:r>
+              <w:rPr>
+                <w:noProof/>
+              </w:rPr>
+              <w:t>hopping.php</w:t>
+            </w:r>
+          </w:p>
+        </w:tc>
+        <w:tc>
+          <w:tcPr>
+            <w:tcW w:w="1620" w:type="dxa"/>
+            <w:shd w:val="clear" w:color="auto" w:fill="E2EFD9" w:themeFill="accent6" w:themeFillTint="33"/>
+          </w:tcPr>
+          <w:p>
+            <w:pPr>
+              <w:jc w:val="center"/>
+              <w:cnfStyle w:val="000000000000" w:firstRow="0" w:lastRow="0" w:firstColumn="0" w:lastColumn="0" w:oddVBand="0" w:evenVBand="0" w:oddHBand="0" w:evenHBand="0" w:firstRowFirstColumn="0" w:firstRowLastColumn="0" w:lastRowFirstColumn="0" w:lastRowLastColumn="0"/>
+            </w:pPr>
+            <w:r>
+              <w:t>X</w:t>
+            </w:r>
+          </w:p>
+        </w:tc>
+        <w:tc>
+          <w:tcPr>
+            <w:tcW w:w="1655" w:type="dxa"/>
+            <w:shd w:val="clear" w:color="auto" w:fill="E2EFD9" w:themeFill="accent6" w:themeFillTint="33"/>
+          </w:tcPr>
+          <w:p>
+            <w:pPr>
+              <w:jc w:val="center"/>
+              <w:cnfStyle w:val="000000000000" w:firstRow="0" w:lastRow="0" w:firstColumn="0" w:lastColumn="0" w:oddVBand="0" w:evenVBand="0" w:oddHBand="0" w:evenHBand="0" w:firstRowFirstColumn="0" w:firstRowLastColumn="0" w:lastRowFirstColumn="0" w:lastRowLastColumn="0"/>
+            </w:pPr>
+          </w:p>
+        </w:tc>
+        <w:tc>
+          <w:tcPr>
+            <w:tcW w:w="1870" w:type="dxa"/>
+            <w:shd w:val="clear" w:color="auto" w:fill="E2EFD9" w:themeFill="accent6" w:themeFillTint="33"/>
+          </w:tcPr>
+          <w:p>
+            <w:pPr>
+              <w:jc w:val="center"/>
+              <w:cnfStyle w:val="000000000000" w:firstRow="0" w:lastRow="0" w:firstColumn="0" w:lastColumn="0" w:oddVBand="0" w:evenVBand="0" w:oddHBand="0" w:evenHBand="0" w:firstRowFirstColumn="0" w:firstRowLastColumn="0" w:lastRowFirstColumn="0" w:lastRowLastColumn="0"/>
+            </w:pPr>
+          </w:p>
+        </w:tc>
+      </w:tr>
+      <w:tr>
+        <w:tc>
+          <w:tcPr>
+            <w:cnfStyle w:val="001000000000" w:firstRow="0" w:lastRow="0" w:firstColumn="1" w:lastColumn="0" w:oddVBand="0" w:evenVBand="0" w:oddHBand="0" w:evenHBand="0" w:firstRowFirstColumn="0" w:firstRowLastColumn="0" w:lastRowFirstColumn="0" w:lastRowLastColumn="0"/>
+            <w:tcW w:w="2335" w:type="dxa"/>
+            <w:shd w:val="clear" w:color="auto" w:fill="E2EFD9" w:themeFill="accent6" w:themeFillTint="33"/>
+          </w:tcPr>
+          <w:p>
+            <w:pPr>
+              <w:rPr>
+                <w:noProof/>
+              </w:rPr>
+            </w:pPr>
+            <w:r>
+              <w:rPr>
+                <w:noProof/>
+              </w:rPr>
+              <w:t>c</w:t>
+            </w:r>
+            <w:r>
+              <w:rPr>
+                <w:noProof/>
+              </w:rPr>
+              <w:t>ycling.php</w:t>
+            </w:r>
+          </w:p>
+        </w:tc>
+        <w:tc>
+          <w:tcPr>
+            <w:tcW w:w="1620" w:type="dxa"/>
+            <w:shd w:val="clear" w:color="auto" w:fill="E2EFD9" w:themeFill="accent6" w:themeFillTint="33"/>
+          </w:tcPr>
+          <w:p>
+            <w:pPr>
+              <w:jc w:val="center"/>
+              <w:cnfStyle w:val="000000000000" w:firstRow="0" w:lastRow="0" w:firstColumn="0" w:lastColumn="0" w:oddVBand="0" w:evenVBand="0" w:oddHBand="0" w:evenHBand="0" w:firstRowFirstColumn="0" w:firstRowLastColumn="0" w:lastRowFirstColumn="0" w:lastRowLastColumn="0"/>
+            </w:pPr>
+            <w:r>
+              <w:t>X</w:t>
+            </w:r>
+          </w:p>
+        </w:tc>
+        <w:tc>
+          <w:tcPr>
+            <w:tcW w:w="1655" w:type="dxa"/>
+            <w:shd w:val="clear" w:color="auto" w:fill="E2EFD9" w:themeFill="accent6" w:themeFillTint="33"/>
+          </w:tcPr>
+          <w:p>
+            <w:pPr>
+              <w:jc w:val="center"/>
+              <w:cnfStyle w:val="000000000000" w:firstRow="0" w:lastRow="0" w:firstColumn="0" w:lastColumn="0" w:oddVBand="0" w:evenVBand="0" w:oddHBand="0" w:evenHBand="0" w:firstRowFirstColumn="0" w:firstRowLastColumn="0" w:lastRowFirstColumn="0" w:lastRowLastColumn="0"/>
+            </w:pPr>
+          </w:p>
+        </w:tc>
+        <w:tc>
+          <w:tcPr>
+            <w:tcW w:w="1870" w:type="dxa"/>
+            <w:shd w:val="clear" w:color="auto" w:fill="E2EFD9" w:themeFill="accent6" w:themeFillTint="33"/>
+          </w:tcPr>
+          <w:p>
+            <w:pPr>
+              <w:jc w:val="center"/>
+              <w:cnfStyle w:val="000000000000" w:firstRow="0" w:lastRow="0" w:firstColumn="0" w:lastColumn="0" w:oddVBand="0" w:evenVBand="0" w:oddHBand="0" w:evenHBand="0" w:firstRowFirstColumn="0" w:firstRowLastColumn="0" w:lastRowFirstColumn="0" w:lastRowLastColumn="0"/>
+            </w:pPr>
+          </w:p>
+        </w:tc>
+      </w:tr>
+      <w:tr>
+        <w:tc>
+          <w:tcPr>
+            <w:cnfStyle w:val="001000000000" w:firstRow="0" w:lastRow="0" w:firstColumn="1" w:lastColumn="0" w:oddVBand="0" w:evenVBand="0" w:oddHBand="0" w:evenHBand="0" w:firstRowFirstColumn="0" w:firstRowLastColumn="0" w:lastRowFirstColumn="0" w:lastRowLastColumn="0"/>
+            <w:tcW w:w="2335" w:type="dxa"/>
+            <w:shd w:val="clear" w:color="auto" w:fill="E2EFD9" w:themeFill="accent6" w:themeFillTint="33"/>
+          </w:tcPr>
+          <w:p>
+            <w:pPr>
+              <w:rPr>
+                <w:noProof/>
+              </w:rPr>
+            </w:pPr>
+            <w:r>
+              <w:rPr>
+                <w:noProof/>
+              </w:rPr>
+              <w:t>s</w:t>
+            </w:r>
+            <w:r>
+              <w:rPr>
+                <w:noProof/>
+              </w:rPr>
+              <w:t>ummerEvent.php</w:t>
+            </w:r>
+          </w:p>
+        </w:tc>
+        <w:tc>
+          <w:tcPr>
+            <w:tcW w:w="1620" w:type="dxa"/>
+            <w:shd w:val="clear" w:color="auto" w:fill="E2EFD9" w:themeFill="accent6" w:themeFillTint="33"/>
+          </w:tcPr>
+          <w:p>
+            <w:pPr>
+              <w:jc w:val="center"/>
+              <w:cnfStyle w:val="000000000000" w:firstRow="0" w:lastRow="0" w:firstColumn="0" w:lastColumn="0" w:oddVBand="0" w:evenVBand="0" w:oddHBand="0" w:evenHBand="0" w:firstRowFirstColumn="0" w:firstRowLastColumn="0" w:lastRowFirstColumn="0" w:lastRowLastColumn="0"/>
+            </w:pPr>
+            <w:r>
+              <w:t>X</w:t>
+            </w:r>
+          </w:p>
+        </w:tc>
+        <w:tc>
+          <w:tcPr>
+            <w:tcW w:w="1655" w:type="dxa"/>
+            <w:shd w:val="clear" w:color="auto" w:fill="E2EFD9" w:themeFill="accent6" w:themeFillTint="33"/>
+          </w:tcPr>
+          <w:p>
+            <w:pPr>
+              <w:jc w:val="center"/>
+              <w:cnfStyle w:val="000000000000" w:firstRow="0" w:lastRow="0" w:firstColumn="0" w:lastColumn="0" w:oddVBand="0" w:evenVBand="0" w:oddHBand="0" w:evenHBand="0" w:firstRowFirstColumn="0" w:firstRowLastColumn="0" w:lastRowFirstColumn="0" w:lastRowLastColumn="0"/>
+            </w:pPr>
+          </w:p>
+        </w:tc>
+        <w:tc>
+          <w:tcPr>
+            <w:tcW w:w="1870" w:type="dxa"/>
+            <w:shd w:val="clear" w:color="auto" w:fill="E2EFD9" w:themeFill="accent6" w:themeFillTint="33"/>
+          </w:tcPr>
+          <w:p>
+            <w:pPr>
+              <w:jc w:val="center"/>
+              <w:cnfStyle w:val="000000000000" w:firstRow="0" w:lastRow="0" w:firstColumn="0" w:lastColumn="0" w:oddVBand="0" w:evenVBand="0" w:oddHBand="0" w:evenHBand="0" w:firstRowFirstColumn="0" w:firstRowLastColumn="0" w:lastRowFirstColumn="0" w:lastRowLastColumn="0"/>
+            </w:pPr>
+          </w:p>
+        </w:tc>
+      </w:tr>
+      <w:tr>
+        <w:tc>
+          <w:tcPr>
+            <w:cnfStyle w:val="001000000000" w:firstRow="0" w:lastRow="0" w:firstColumn="1" w:lastColumn="0" w:oddVBand="0" w:evenVBand="0" w:oddHBand="0" w:evenHBand="0" w:firstRowFirstColumn="0" w:firstRowLastColumn="0" w:lastRowFirstColumn="0" w:lastRowLastColumn="0"/>
+            <w:tcW w:w="2335" w:type="dxa"/>
+            <w:shd w:val="clear" w:color="auto" w:fill="E2EFD9" w:themeFill="accent6" w:themeFillTint="33"/>
+          </w:tcPr>
+          <w:p>
+            <w:pPr>
+              <w:rPr>
+                <w:noProof/>
+              </w:rPr>
+            </w:pPr>
+            <w:r>
+              <w:rPr>
+                <w:noProof/>
+              </w:rPr>
+              <w:t>springEvent.php</w:t>
+            </w:r>
+          </w:p>
+        </w:tc>
+        <w:tc>
+          <w:tcPr>
+            <w:tcW w:w="1620" w:type="dxa"/>
+            <w:shd w:val="clear" w:color="auto" w:fill="E2EFD9" w:themeFill="accent6" w:themeFillTint="33"/>
+          </w:tcPr>
+          <w:p>
+            <w:pPr>
+              <w:jc w:val="center"/>
+              <w:cnfStyle w:val="000000000000" w:firstRow="0" w:lastRow="0" w:firstColumn="0" w:lastColumn="0" w:oddVBand="0" w:evenVBand="0" w:oddHBand="0" w:evenHBand="0" w:firstRowFirstColumn="0" w:firstRowLastColumn="0" w:lastRowFirstColumn="0" w:lastRowLastColumn="0"/>
+            </w:pPr>
+            <w:r>
+              <w:t>X</w:t>
+            </w:r>
+          </w:p>
+        </w:tc>
+        <w:tc>
+          <w:tcPr>
+            <w:tcW w:w="1655" w:type="dxa"/>
+            <w:shd w:val="clear" w:color="auto" w:fill="E2EFD9" w:themeFill="accent6" w:themeFillTint="33"/>
+          </w:tcPr>
+          <w:p>
+            <w:pPr>
+              <w:jc w:val="center"/>
+              <w:cnfStyle w:val="000000000000" w:firstRow="0" w:lastRow="0" w:firstColumn="0" w:lastColumn="0" w:oddVBand="0" w:evenVBand="0" w:oddHBand="0" w:evenHBand="0" w:firstRowFirstColumn="0" w:firstRowLastColumn="0" w:lastRowFirstColumn="0" w:lastRowLastColumn="0"/>
+            </w:pPr>
+          </w:p>
+        </w:tc>
+        <w:tc>
+          <w:tcPr>
+            <w:tcW w:w="1870" w:type="dxa"/>
+            <w:shd w:val="clear" w:color="auto" w:fill="E2EFD9" w:themeFill="accent6" w:themeFillTint="33"/>
+          </w:tcPr>
+          <w:p>
+            <w:pPr>
+              <w:jc w:val="center"/>
+              <w:cnfStyle w:val="000000000000" w:firstRow="0" w:lastRow="0" w:firstColumn="0" w:lastColumn="0" w:oddVBand="0" w:evenVBand="0" w:oddHBand="0" w:evenHBand="0" w:firstRowFirstColumn="0" w:firstRowLastColumn="0" w:lastRowFirstColumn="0" w:lastRowLastColumn="0"/>
+            </w:pPr>
+          </w:p>
+        </w:tc>
+      </w:tr>
+      <w:tr>
+        <w:tc>
+          <w:tcPr>
+            <w:cnfStyle w:val="001000000000" w:firstRow="0" w:lastRow="0" w:firstColumn="1" w:lastColumn="0" w:oddVBand="0" w:evenVBand="0" w:oddHBand="0" w:evenHBand="0" w:firstRowFirstColumn="0" w:firstRowLastColumn="0" w:lastRowFirstColumn="0" w:lastRowLastColumn="0"/>
+            <w:tcW w:w="2335" w:type="dxa"/>
+            <w:shd w:val="clear" w:color="auto" w:fill="E2EFD9" w:themeFill="accent6" w:themeFillTint="33"/>
+          </w:tcPr>
+          <w:p>
+            <w:pPr>
+              <w:rPr>
+                <w:noProof/>
+              </w:rPr>
+            </w:pPr>
+            <w:r>
+              <w:rPr>
+                <w:noProof/>
+              </w:rPr>
+              <w:t>autumnEvent.php</w:t>
+            </w:r>
+          </w:p>
+        </w:tc>
+        <w:tc>
+          <w:tcPr>
+            <w:tcW w:w="1620" w:type="dxa"/>
+            <w:shd w:val="clear" w:color="auto" w:fill="E2EFD9" w:themeFill="accent6" w:themeFillTint="33"/>
+          </w:tcPr>
+          <w:p>
+            <w:pPr>
+              <w:jc w:val="center"/>
+              <w:cnfStyle w:val="000000000000" w:firstRow="0" w:lastRow="0" w:firstColumn="0" w:lastColumn="0" w:oddVBand="0" w:evenVBand="0" w:oddHBand="0" w:evenHBand="0" w:firstRowFirstColumn="0" w:firstRowLastColumn="0" w:lastRowFirstColumn="0" w:lastRowLastColumn="0"/>
+            </w:pPr>
+            <w:r>
+              <w:t>X</w:t>
+            </w:r>
+          </w:p>
+        </w:tc>
+        <w:tc>
+          <w:tcPr>
+            <w:tcW w:w="1655" w:type="dxa"/>
+            <w:shd w:val="clear" w:color="auto" w:fill="E2EFD9" w:themeFill="accent6" w:themeFillTint="33"/>
+          </w:tcPr>
+          <w:p>
+            <w:pPr>
+              <w:jc w:val="center"/>
+              <w:cnfStyle w:val="000000000000" w:firstRow="0" w:lastRow="0" w:firstColumn="0" w:lastColumn="0" w:oddVBand="0" w:evenVBand="0" w:oddHBand="0" w:evenHBand="0" w:firstRowFirstColumn="0" w:firstRowLastColumn="0" w:lastRowFirstColumn="0" w:lastRowLastColumn="0"/>
+            </w:pPr>
+          </w:p>
+        </w:tc>
+        <w:tc>
+          <w:tcPr>
+            <w:tcW w:w="1870" w:type="dxa"/>
+            <w:shd w:val="clear" w:color="auto" w:fill="E2EFD9" w:themeFill="accent6" w:themeFillTint="33"/>
+          </w:tcPr>
+          <w:p>
+            <w:pPr>
+              <w:jc w:val="center"/>
+              <w:cnfStyle w:val="000000000000" w:firstRow="0" w:lastRow="0" w:firstColumn="0" w:lastColumn="0" w:oddVBand="0" w:evenVBand="0" w:oddHBand="0" w:evenHBand="0" w:firstRowFirstColumn="0" w:firstRowLastColumn="0" w:lastRowFirstColumn="0" w:lastRowLastColumn="0"/>
+            </w:pPr>
+          </w:p>
+        </w:tc>
+      </w:tr>
+      <w:tr>
+        <w:tc>
+          <w:tcPr>
+            <w:cnfStyle w:val="001000000000" w:firstRow="0" w:lastRow="0" w:firstColumn="1" w:lastColumn="0" w:oddVBand="0" w:evenVBand="0" w:oddHBand="0" w:evenHBand="0" w:firstRowFirstColumn="0" w:firstRowLastColumn="0" w:lastRowFirstColumn="0" w:lastRowLastColumn="0"/>
+            <w:tcW w:w="2335" w:type="dxa"/>
+            <w:shd w:val="clear" w:color="auto" w:fill="E2EFD9" w:themeFill="accent6" w:themeFillTint="33"/>
+          </w:tcPr>
+          <w:p>
+            <w:pPr>
+              <w:rPr>
+                <w:noProof/>
+              </w:rPr>
+            </w:pPr>
+            <w:r>
+              <w:rPr>
+                <w:noProof/>
+              </w:rPr>
+              <w:t>winterEvent.php</w:t>
+            </w:r>
+          </w:p>
+        </w:tc>
+        <w:tc>
+          <w:tcPr>
+            <w:tcW w:w="1620" w:type="dxa"/>
+            <w:shd w:val="clear" w:color="auto" w:fill="E2EFD9" w:themeFill="accent6" w:themeFillTint="33"/>
+          </w:tcPr>
+          <w:p>
+            <w:pPr>
+              <w:jc w:val="center"/>
+              <w:cnfStyle w:val="000000000000" w:firstRow="0" w:lastRow="0" w:firstColumn="0" w:lastColumn="0" w:oddVBand="0" w:evenVBand="0" w:oddHBand="0" w:evenHBand="0" w:firstRowFirstColumn="0" w:firstRowLastColumn="0" w:lastRowFirstColumn="0" w:lastRowLastColumn="0"/>
+            </w:pPr>
+            <w:r>
+              <w:t>x</w:t>
+            </w:r>
+          </w:p>
+        </w:tc>
+        <w:tc>
+          <w:tcPr>
+            <w:tcW w:w="1655" w:type="dxa"/>
+            <w:shd w:val="clear" w:color="auto" w:fill="E2EFD9" w:themeFill="accent6" w:themeFillTint="33"/>
+          </w:tcPr>
+          <w:p>
+            <w:pPr>
+              <w:jc w:val="center"/>
+              <w:cnfStyle w:val="000000000000" w:firstRow="0" w:lastRow="0" w:firstColumn="0" w:lastColumn="0" w:oddVBand="0" w:evenVBand="0" w:oddHBand="0" w:evenHBand="0" w:firstRowFirstColumn="0" w:firstRowLastColumn="0" w:lastRowFirstColumn="0" w:lastRowLastColumn="0"/>
+            </w:pPr>
+          </w:p>
+        </w:tc>
+        <w:tc>
+          <w:tcPr>
+            <w:tcW w:w="1870" w:type="dxa"/>
+            <w:shd w:val="clear" w:color="auto" w:fill="E2EFD9" w:themeFill="accent6" w:themeFillTint="33"/>
+          </w:tcPr>
+          <w:p>
+            <w:pPr>
+              <w:jc w:val="center"/>
               <w:cnfStyle w:val="000000000000" w:firstRow="0" w:lastRow="0" w:firstColumn="0" w:lastColumn="0" w:oddVBand="0" w:evenVBand="0" w:oddHBand="0" w:evenHBand="0" w:firstRowFirstColumn="0" w:firstRowLastColumn="0" w:lastRowFirstColumn="0" w:lastRowLastColumn="0"/>
             </w:pPr>
           </w:p>
@@ -4403,7 +6293,7 @@
         <w:sz w:val="20"/>
         <w:szCs w:val="20"/>
       </w:rPr>
-      <w:t>23</w:t>
+      <w:t>25</w:t>
     </w:r>
     <w:r>
       <w:rPr>
@@ -8190,7 +10080,7 @@
 </file>
 
 <file path=customXml/itemProps2.xml><?xml version="1.0" encoding="utf-8"?>
-<ds:datastoreItem xmlns:ds="http://schemas.openxmlformats.org/officeDocument/2006/customXml" ds:itemID="{18B2612F-776B-4FD8-BF58-7F34A25A9AA9}">
+<ds:datastoreItem xmlns:ds="http://schemas.openxmlformats.org/officeDocument/2006/customXml" ds:itemID="{5D1AAA84-4514-4231-9B00-6D34F4895D69}">
   <ds:schemaRefs>
     <ds:schemaRef ds:uri="http://schemas.openxmlformats.org/officeDocument/2006/bibliography"/>
   </ds:schemaRefs>

</xml_diff>

<commit_message>
Updated the UML sequence diagrams
</commit_message>
<xml_diff>
--- a/Documents/DelC_Bilal_Thanh_DesignDocument.docx
+++ b/Documents/DelC_Bilal_Thanh_DesignDocument.docx
@@ -1294,11 +1294,9 @@
                 <w:b w:val="0"/>
               </w:rPr>
             </w:pPr>
-            <w:proofErr w:type="spellStart"/>
             <w:r>
               <w:t>ReqID</w:t>
             </w:r>
-            <w:proofErr w:type="spellEnd"/>
           </w:p>
         </w:tc>
         <w:tc>
@@ -1408,13 +1406,8 @@
             <w:pPr>
               <w:cnfStyle w:val="000000000000" w:firstRow="0" w:lastRow="0" w:firstColumn="0" w:lastColumn="0" w:oddVBand="0" w:evenVBand="0" w:oddHBand="0" w:evenHBand="0" w:firstRowFirstColumn="0" w:firstRowLastColumn="0" w:lastRowFirstColumn="0" w:lastRowLastColumn="0"/>
             </w:pPr>
-            <w:proofErr w:type="spellStart"/>
-            <w:r>
-              <w:t>SignUp</w:t>
-            </w:r>
-            <w:proofErr w:type="spellEnd"/>
-            <w:r>
-              <w:t xml:space="preserve"> Info Requirements: user’s name, email and password</w:t>
+            <w:r>
+              <w:t>SignUp Info Requirements: user’s name, email and password</w:t>
             </w:r>
           </w:p>
           <w:p>
@@ -1430,15 +1423,7 @@
               <w:cnfStyle w:val="000000000000" w:firstRow="0" w:lastRow="0" w:firstColumn="0" w:lastColumn="0" w:oddVBand="0" w:evenVBand="0" w:oddHBand="0" w:evenHBand="0" w:firstRowFirstColumn="0" w:firstRowLastColumn="0" w:lastRowFirstColumn="0" w:lastRowLastColumn="0"/>
             </w:pPr>
             <w:r>
-              <w:t xml:space="preserve">User information will be kept and stored in </w:t>
-            </w:r>
-            <w:proofErr w:type="spellStart"/>
-            <w:r>
-              <w:t>MySql</w:t>
-            </w:r>
-            <w:proofErr w:type="spellEnd"/>
-            <w:r>
-              <w:t xml:space="preserve"> database.</w:t>
+              <w:t>User information will be kept and stored in MySql database.</w:t>
             </w:r>
           </w:p>
         </w:tc>
@@ -4260,14 +4245,12 @@
             <w:shd w:val="clear" w:color="auto" w:fill="DEEAF6" w:themeFill="accent1" w:themeFillTint="33"/>
           </w:tcPr>
           <w:p>
-            <w:proofErr w:type="spellStart"/>
             <w:r>
               <w:t>signI</w:t>
             </w:r>
             <w:r>
               <w:t>n.view.php</w:t>
             </w:r>
-            <w:proofErr w:type="spellEnd"/>
           </w:p>
         </w:tc>
         <w:tc>
@@ -4318,11 +4301,9 @@
             <w:shd w:val="clear" w:color="auto" w:fill="DEEAF6" w:themeFill="accent1" w:themeFillTint="33"/>
           </w:tcPr>
           <w:p>
-            <w:proofErr w:type="spellStart"/>
             <w:r>
               <w:t>signIn.php</w:t>
             </w:r>
-            <w:proofErr w:type="spellEnd"/>
           </w:p>
         </w:tc>
         <w:tc>
@@ -4373,11 +4354,9 @@
             <w:shd w:val="clear" w:color="auto" w:fill="DEEAF6" w:themeFill="accent1" w:themeFillTint="33"/>
           </w:tcPr>
           <w:p>
-            <w:proofErr w:type="spellStart"/>
             <w:r>
               <w:t>signUp.view.php</w:t>
             </w:r>
-            <w:proofErr w:type="spellEnd"/>
           </w:p>
         </w:tc>
         <w:tc>
@@ -4428,11 +4407,9 @@
             <w:shd w:val="clear" w:color="auto" w:fill="DEEAF6" w:themeFill="accent1" w:themeFillTint="33"/>
           </w:tcPr>
           <w:p>
-            <w:proofErr w:type="spellStart"/>
             <w:r>
               <w:t>signUp.php</w:t>
             </w:r>
-            <w:proofErr w:type="spellEnd"/>
           </w:p>
         </w:tc>
         <w:tc>
@@ -4483,7 +4460,6 @@
             <w:shd w:val="clear" w:color="auto" w:fill="DEEAF6" w:themeFill="accent1" w:themeFillTint="33"/>
           </w:tcPr>
           <w:p>
-            <w:proofErr w:type="spellStart"/>
             <w:r>
               <w:t>Users.</w:t>
             </w:r>
@@ -4493,7 +4469,6 @@
             <w:r>
               <w:t>php</w:t>
             </w:r>
-            <w:proofErr w:type="spellEnd"/>
           </w:p>
         </w:tc>
         <w:tc>
@@ -4544,11 +4519,9 @@
             <w:shd w:val="clear" w:color="auto" w:fill="DEEAF6" w:themeFill="accent1" w:themeFillTint="33"/>
           </w:tcPr>
           <w:p>
-            <w:proofErr w:type="spellStart"/>
             <w:r>
               <w:t>Users.DAO.php</w:t>
             </w:r>
-            <w:proofErr w:type="spellEnd"/>
           </w:p>
         </w:tc>
         <w:tc>
@@ -4599,7 +4572,6 @@
             <w:shd w:val="clear" w:color="auto" w:fill="FBE4D5" w:themeFill="accent2" w:themeFillTint="33"/>
           </w:tcPr>
           <w:p>
-            <w:proofErr w:type="spellStart"/>
             <w:r>
               <w:t>e</w:t>
             </w:r>
@@ -4612,7 +4584,6 @@
             <w:r>
               <w:t>php</w:t>
             </w:r>
-            <w:proofErr w:type="spellEnd"/>
           </w:p>
         </w:tc>
         <w:tc>
@@ -6300,10 +6271,7 @@
       </w:pPr>
       <w:r>
         <w:lastRenderedPageBreak/>
-        <w:t xml:space="preserve">DELIVERABLE </w:t>
-      </w:r>
-      <w:r>
-        <w:t>D</w:t>
+        <w:t>DELIVERABLE D</w:t>
       </w:r>
     </w:p>
     <w:p>
@@ -6329,9 +6297,9 @@
         </w:rPr>
         <w:drawing>
           <wp:inline distT="0" distB="0" distL="0" distR="0">
-            <wp:extent cx="6564662" cy="4886325"/>
-            <wp:effectExtent l="0" t="0" r="7620" b="0"/>
-            <wp:docPr id="6" name="Picture 6"/>
+            <wp:extent cx="6598693" cy="4511927"/>
+            <wp:effectExtent l="0" t="0" r="0" b="3175"/>
+            <wp:docPr id="15" name="Picture 15"/>
             <wp:cNvGraphicFramePr>
               <a:graphicFrameLocks xmlns:a="http://schemas.openxmlformats.org/drawingml/2006/main" noChangeAspect="1"/>
             </wp:cNvGraphicFramePr>
@@ -6339,7 +6307,7 @@
               <a:graphicData uri="http://schemas.openxmlformats.org/drawingml/2006/picture">
                 <pic:pic xmlns:pic="http://schemas.openxmlformats.org/drawingml/2006/picture">
                   <pic:nvPicPr>
-                    <pic:cNvPr id="6" name="RegisterAccount.png"/>
+                    <pic:cNvPr id="15" name="RegisterAccount.png"/>
                     <pic:cNvPicPr/>
                   </pic:nvPicPr>
                   <pic:blipFill>
@@ -6357,7 +6325,7 @@
                   <pic:spPr>
                     <a:xfrm>
                       <a:off x="0" y="0"/>
-                      <a:ext cx="6566029" cy="4887343"/>
+                      <a:ext cx="6609982" cy="4519646"/>
                     </a:xfrm>
                     <a:prstGeom prst="rect">
                       <a:avLst/>
@@ -6386,9 +6354,9 @@
         </w:rPr>
         <w:drawing>
           <wp:inline distT="0" distB="0" distL="0" distR="0">
-            <wp:extent cx="5943600" cy="3388995"/>
-            <wp:effectExtent l="0" t="0" r="0" b="1905"/>
-            <wp:docPr id="12" name="Picture 12"/>
+            <wp:extent cx="6518090" cy="3091218"/>
+            <wp:effectExtent l="0" t="0" r="0" b="0"/>
+            <wp:docPr id="16" name="Picture 16"/>
             <wp:cNvGraphicFramePr>
               <a:graphicFrameLocks xmlns:a="http://schemas.openxmlformats.org/drawingml/2006/main" noChangeAspect="1"/>
             </wp:cNvGraphicFramePr>
@@ -6396,7 +6364,7 @@
               <a:graphicData uri="http://schemas.openxmlformats.org/drawingml/2006/picture">
                 <pic:pic xmlns:pic="http://schemas.openxmlformats.org/drawingml/2006/picture">
                   <pic:nvPicPr>
-                    <pic:cNvPr id="12" name="Login.png"/>
+                    <pic:cNvPr id="16" name="Login.png"/>
                     <pic:cNvPicPr/>
                   </pic:nvPicPr>
                   <pic:blipFill>
@@ -6414,7 +6382,7 @@
                   <pic:spPr>
                     <a:xfrm>
                       <a:off x="0" y="0"/>
-                      <a:ext cx="5943600" cy="3388995"/>
+                      <a:ext cx="6527054" cy="3095469"/>
                     </a:xfrm>
                     <a:prstGeom prst="rect">
                       <a:avLst/>
@@ -6443,9 +6411,9 @@
         </w:rPr>
         <w:drawing>
           <wp:inline distT="0" distB="0" distL="0" distR="0">
-            <wp:extent cx="6539152" cy="3746311"/>
-            <wp:effectExtent l="0" t="0" r="0" b="6985"/>
-            <wp:docPr id="14" name="Picture 14"/>
+            <wp:extent cx="6179478" cy="1665026"/>
+            <wp:effectExtent l="0" t="0" r="0" b="0"/>
+            <wp:docPr id="17" name="Picture 17"/>
             <wp:cNvGraphicFramePr>
               <a:graphicFrameLocks xmlns:a="http://schemas.openxmlformats.org/drawingml/2006/main" noChangeAspect="1"/>
             </wp:cNvGraphicFramePr>
@@ -6453,7 +6421,7 @@
               <a:graphicData uri="http://schemas.openxmlformats.org/drawingml/2006/picture">
                 <pic:pic xmlns:pic="http://schemas.openxmlformats.org/drawingml/2006/picture">
                   <pic:nvPicPr>
-                    <pic:cNvPr id="14" name="AddFavoriteEvent.png"/>
+                    <pic:cNvPr id="17" name="AddFavoriteEvent.png"/>
                     <pic:cNvPicPr/>
                   </pic:nvPicPr>
                   <pic:blipFill>
@@ -6471,7 +6439,7 @@
                   <pic:spPr>
                     <a:xfrm>
                       <a:off x="0" y="0"/>
-                      <a:ext cx="6553612" cy="3754595"/>
+                      <a:ext cx="6195059" cy="1669224"/>
                     </a:xfrm>
                     <a:prstGeom prst="rect">
                       <a:avLst/>
@@ -6490,7 +6458,6 @@
         <w:pStyle w:val="Heading2"/>
       </w:pPr>
       <w:r>
-        <w:lastRenderedPageBreak/>
         <w:t>Updating overview PHP Files:</w:t>
       </w:r>
     </w:p>
@@ -6599,11 +6566,9 @@
             <w:shd w:val="clear" w:color="auto" w:fill="DEEAF6" w:themeFill="accent1" w:themeFillTint="33"/>
           </w:tcPr>
           <w:p>
-            <w:proofErr w:type="spellStart"/>
             <w:r>
               <w:t>signIn.view.php</w:t>
             </w:r>
-            <w:proofErr w:type="spellEnd"/>
           </w:p>
         </w:tc>
         <w:tc>
@@ -6654,11 +6619,9 @@
             <w:shd w:val="clear" w:color="auto" w:fill="DEEAF6" w:themeFill="accent1" w:themeFillTint="33"/>
           </w:tcPr>
           <w:p>
-            <w:proofErr w:type="spellStart"/>
             <w:r>
               <w:t>signIn.php</w:t>
             </w:r>
-            <w:proofErr w:type="spellEnd"/>
           </w:p>
         </w:tc>
         <w:tc>
@@ -6709,11 +6672,9 @@
             <w:shd w:val="clear" w:color="auto" w:fill="DEEAF6" w:themeFill="accent1" w:themeFillTint="33"/>
           </w:tcPr>
           <w:p>
-            <w:proofErr w:type="spellStart"/>
             <w:r>
               <w:t>signUp.view.php</w:t>
             </w:r>
-            <w:proofErr w:type="spellEnd"/>
           </w:p>
         </w:tc>
         <w:tc>
@@ -6764,11 +6725,9 @@
             <w:shd w:val="clear" w:color="auto" w:fill="DEEAF6" w:themeFill="accent1" w:themeFillTint="33"/>
           </w:tcPr>
           <w:p>
-            <w:proofErr w:type="spellStart"/>
             <w:r>
               <w:t>signUp.php</w:t>
             </w:r>
-            <w:proofErr w:type="spellEnd"/>
           </w:p>
         </w:tc>
         <w:tc>
@@ -6819,11 +6778,9 @@
             <w:shd w:val="clear" w:color="auto" w:fill="DEEAF6" w:themeFill="accent1" w:themeFillTint="33"/>
           </w:tcPr>
           <w:p>
-            <w:proofErr w:type="spellStart"/>
             <w:r>
               <w:t>Users.class.php</w:t>
             </w:r>
-            <w:proofErr w:type="spellEnd"/>
           </w:p>
         </w:tc>
         <w:tc>
@@ -6874,11 +6831,9 @@
             <w:shd w:val="clear" w:color="auto" w:fill="FBE4D5" w:themeFill="accent2" w:themeFillTint="33"/>
           </w:tcPr>
           <w:p>
-            <w:proofErr w:type="spellStart"/>
             <w:r>
               <w:t>events.class.php</w:t>
             </w:r>
-            <w:proofErr w:type="spellEnd"/>
           </w:p>
         </w:tc>
         <w:tc>
@@ -7182,13 +7137,7 @@
               <w:rPr>
                 <w:noProof/>
               </w:rPr>
-              <w:t>DataObject.class</w:t>
-            </w:r>
-            <w:r>
-              <w:rPr>
-                <w:noProof/>
-              </w:rPr>
-              <w:t>.php</w:t>
+              <w:t>DataObject.class.php</w:t>
             </w:r>
           </w:p>
         </w:tc>
@@ -7310,13 +7259,7 @@
               <w:rPr>
                 <w:noProof/>
               </w:rPr>
-              <w:t>common</w:t>
-            </w:r>
-            <w:r>
-              <w:rPr>
-                <w:noProof/>
-              </w:rPr>
-              <w:t>.inc.php</w:t>
+              <w:t>common.inc.php</w:t>
             </w:r>
           </w:p>
         </w:tc>
@@ -7377,6 +7320,7 @@
               <w:rPr>
                 <w:noProof/>
               </w:rPr>
+              <w:lastRenderedPageBreak/>
               <w:t>home.php</w:t>
             </w:r>
           </w:p>
@@ -12148,7 +12092,7 @@
 </file>
 
 <file path=customXml/itemProps2.xml><?xml version="1.0" encoding="utf-8"?>
-<ds:datastoreItem xmlns:ds="http://schemas.openxmlformats.org/officeDocument/2006/customXml" ds:itemID="{E0E449E4-C7E4-4261-B5DF-105783AF00A8}">
+<ds:datastoreItem xmlns:ds="http://schemas.openxmlformats.org/officeDocument/2006/customXml" ds:itemID="{65A2D9A8-590E-4430-8B47-7250D9381B1E}">
   <ds:schemaRefs>
     <ds:schemaRef ds:uri="http://schemas.openxmlformats.org/officeDocument/2006/bibliography"/>
   </ds:schemaRefs>

</xml_diff>